<commit_message>
This is the final SRS
</commit_message>
<xml_diff>
--- a/MSO SRS.docx
+++ b/MSO SRS.docx
@@ -107,7 +107,7 @@
     <w:p>
       <w:pPr>
         <w:spacing w:line="360" w:lineRule="auto"/>
-        <w:jc w:val="both"/>
+        <w:jc w:val="center"/>
         <w:rPr>
           <w:rFonts w:ascii="Times New Roman" w:hAnsi="Times New Roman" w:cs="Times New Roman"/>
           <w:sz w:val="28"/>
@@ -126,7 +126,7 @@
     <w:p>
       <w:pPr>
         <w:spacing w:line="360" w:lineRule="auto"/>
-        <w:jc w:val="both"/>
+        <w:jc w:val="center"/>
         <w:rPr>
           <w:rFonts w:ascii="Times New Roman" w:hAnsi="Times New Roman" w:cs="Times New Roman"/>
           <w:sz w:val="28"/>
@@ -145,7 +145,7 @@
     <w:p>
       <w:pPr>
         <w:spacing w:line="360" w:lineRule="auto"/>
-        <w:jc w:val="both"/>
+        <w:jc w:val="center"/>
         <w:rPr>
           <w:rFonts w:ascii="Times New Roman" w:hAnsi="Times New Roman" w:cs="Times New Roman"/>
           <w:sz w:val="28"/>
@@ -164,7 +164,7 @@
     <w:p>
       <w:pPr>
         <w:spacing w:line="360" w:lineRule="auto"/>
-        <w:jc w:val="both"/>
+        <w:jc w:val="center"/>
         <w:rPr>
           <w:rFonts w:ascii="Times New Roman" w:hAnsi="Times New Roman" w:cs="Times New Roman"/>
           <w:sz w:val="28"/>
@@ -263,18 +263,36 @@
         </w:rPr>
         <w:t xml:space="preserve"> ANALYSIS PROJECT</w:t>
       </w:r>
-    </w:p>
-    <w:p>
-      <w:pPr>
-        <w:spacing w:line="360" w:lineRule="auto"/>
-        <w:jc w:val="both"/>
+      <w:r>
         <w:rPr>
           <w:rFonts w:ascii="Times New Roman" w:hAnsi="Times New Roman" w:cs="Times New Roman"/>
           <w:b/>
           <w:sz w:val="28"/>
           <w:szCs w:val="28"/>
         </w:rPr>
-      </w:pPr>
+        <w:t>.</w:t>
+      </w:r>
+    </w:p>
+    <w:p>
+      <w:pPr>
+        <w:spacing w:line="360" w:lineRule="auto"/>
+        <w:jc w:val="both"/>
+        <w:rPr>
+          <w:rFonts w:ascii="Times New Roman" w:hAnsi="Times New Roman" w:cs="Times New Roman"/>
+          <w:b/>
+          <w:sz w:val="28"/>
+          <w:szCs w:val="28"/>
+        </w:rPr>
+      </w:pPr>
+      <w:r>
+        <w:rPr>
+          <w:rFonts w:ascii="Times New Roman" w:hAnsi="Times New Roman" w:cs="Times New Roman"/>
+          <w:b/>
+          <w:sz w:val="28"/>
+          <w:szCs w:val="28"/>
+        </w:rPr>
+        <w:t>Version 1.0</w:t>
+      </w:r>
     </w:p>
     <w:p>
       <w:pPr>
@@ -4849,6 +4867,11 @@
         <w:p>
           <w:pPr>
             <w:jc w:val="both"/>
+            <w:rPr>
+              <w:b/>
+              <w:bCs/>
+              <w:noProof/>
+            </w:rPr>
           </w:pPr>
           <w:r>
             <w:rPr>
@@ -4864,12 +4887,6 @@
     <w:p>
       <w:pPr>
         <w:jc w:val="both"/>
-        <w:rPr>
-          <w:rFonts w:ascii="Times New Roman" w:hAnsi="Times New Roman" w:cs="Times New Roman"/>
-          <w:b/>
-          <w:sz w:val="32"/>
-          <w:szCs w:val="32"/>
-        </w:rPr>
       </w:pPr>
       <w:r>
         <w:rPr>
@@ -5283,40 +5300,70 @@
       <w:pPr>
         <w:pStyle w:val="Heading1"/>
         <w:jc w:val="both"/>
+        <w:rPr>
+          <w:sz w:val="36"/>
+          <w:szCs w:val="36"/>
+        </w:rPr>
       </w:pPr>
       <w:bookmarkStart w:id="0" w:name="_Toc517849472"/>
       <w:r>
         <w:rPr>
           <w:spacing w:val="2"/>
+          <w:sz w:val="36"/>
+          <w:szCs w:val="36"/>
         </w:rPr>
         <w:t>I</w:t>
       </w:r>
       <w:r>
+        <w:rPr>
+          <w:sz w:val="36"/>
+          <w:szCs w:val="36"/>
+        </w:rPr>
         <w:t>nt</w:t>
       </w:r>
       <w:r>
         <w:rPr>
           <w:spacing w:val="2"/>
+          <w:sz w:val="36"/>
+          <w:szCs w:val="36"/>
         </w:rPr>
         <w:t>r</w:t>
       </w:r>
       <w:r>
+        <w:rPr>
+          <w:sz w:val="36"/>
+          <w:szCs w:val="36"/>
+        </w:rPr>
         <w:t>odu</w:t>
       </w:r>
       <w:r>
         <w:rPr>
           <w:spacing w:val="-1"/>
+          <w:sz w:val="36"/>
+          <w:szCs w:val="36"/>
         </w:rPr>
         <w:t>c</w:t>
       </w:r>
       <w:r>
+        <w:rPr>
+          <w:sz w:val="36"/>
+          <w:szCs w:val="36"/>
+        </w:rPr>
         <w:t>tion</w:t>
       </w:r>
       <w:r>
+        <w:rPr>
+          <w:sz w:val="36"/>
+          <w:szCs w:val="36"/>
+        </w:rPr>
         <w:t>.</w:t>
       </w:r>
       <w:bookmarkEnd w:id="0"/>
       <w:r>
+        <w:rPr>
+          <w:sz w:val="36"/>
+          <w:szCs w:val="36"/>
+        </w:rPr>
         <w:t xml:space="preserve"> </w:t>
       </w:r>
     </w:p>
@@ -5324,9 +5371,17 @@
       <w:pPr>
         <w:pStyle w:val="Heading2"/>
         <w:jc w:val="both"/>
+        <w:rPr>
+          <w:sz w:val="32"/>
+          <w:szCs w:val="32"/>
+        </w:rPr>
       </w:pPr>
       <w:bookmarkStart w:id="1" w:name="_Toc517849473"/>
       <w:r>
+        <w:rPr>
+          <w:sz w:val="32"/>
+          <w:szCs w:val="32"/>
+        </w:rPr>
         <w:t>Purpose.</w:t>
       </w:r>
       <w:bookmarkEnd w:id="1"/>
@@ -5477,12 +5532,22 @@
       <w:pPr>
         <w:pStyle w:val="Heading2"/>
         <w:jc w:val="both"/>
+        <w:rPr>
+          <w:sz w:val="32"/>
+          <w:szCs w:val="32"/>
+        </w:rPr>
       </w:pPr>
       <w:bookmarkStart w:id="2" w:name="_Toc517849474"/>
       <w:r>
+        <w:rPr>
+          <w:sz w:val="32"/>
+          <w:szCs w:val="32"/>
+        </w:rPr>
         <w:t>Document Conventions.</w:t>
       </w:r>
+      <w:bookmarkStart w:id="3" w:name="_GoBack"/>
       <w:bookmarkEnd w:id="2"/>
+      <w:bookmarkEnd w:id="3"/>
     </w:p>
     <w:p>
       <w:pPr>
@@ -5662,12 +5727,20 @@
       <w:pPr>
         <w:pStyle w:val="Heading2"/>
         <w:jc w:val="both"/>
-      </w:pPr>
-      <w:bookmarkStart w:id="3" w:name="_Toc517849475"/>
-      <w:r>
+        <w:rPr>
+          <w:sz w:val="32"/>
+          <w:szCs w:val="32"/>
+        </w:rPr>
+      </w:pPr>
+      <w:bookmarkStart w:id="4" w:name="_Toc517849475"/>
+      <w:r>
+        <w:rPr>
+          <w:sz w:val="32"/>
+          <w:szCs w:val="32"/>
+        </w:rPr>
         <w:t>Intended Audience and Reading Suggestions.</w:t>
       </w:r>
-      <w:bookmarkEnd w:id="3"/>
+      <w:bookmarkEnd w:id="4"/>
     </w:p>
     <w:p>
       <w:pPr>
@@ -5709,7 +5782,23 @@
           <w:sz w:val="24"/>
           <w:szCs w:val="24"/>
         </w:rPr>
-        <w:t xml:space="preserve">Developers of the system will use this document to get </w:t>
+        <w:t xml:space="preserve">Developers of the system </w:t>
+      </w:r>
+      <w:r>
+        <w:rPr>
+          <w:rFonts w:ascii="Times New Roman" w:hAnsi="Times New Roman" w:cs="Times New Roman"/>
+          <w:sz w:val="24"/>
+          <w:szCs w:val="24"/>
+        </w:rPr>
+        <w:t xml:space="preserve">who </w:t>
+      </w:r>
+      <w:r>
+        <w:rPr>
+          <w:rFonts w:ascii="Times New Roman" w:hAnsi="Times New Roman" w:cs="Times New Roman"/>
+          <w:sz w:val="24"/>
+          <w:szCs w:val="24"/>
+        </w:rPr>
+        <w:t xml:space="preserve">will use this document to get </w:t>
       </w:r>
       <w:r>
         <w:rPr>
@@ -5789,6 +5878,14 @@
           <w:sz w:val="24"/>
           <w:szCs w:val="24"/>
         </w:rPr>
+        <w:t xml:space="preserve">who </w:t>
+      </w:r>
+      <w:r>
+        <w:rPr>
+          <w:rFonts w:ascii="Times New Roman" w:hAnsi="Times New Roman" w:cs="Times New Roman"/>
+          <w:sz w:val="24"/>
+          <w:szCs w:val="24"/>
+        </w:rPr>
         <w:t xml:space="preserve">will use this </w:t>
       </w:r>
       <w:r>
@@ -6536,12 +6633,20 @@
       <w:pPr>
         <w:pStyle w:val="Heading2"/>
         <w:jc w:val="both"/>
-      </w:pPr>
-      <w:bookmarkStart w:id="4" w:name="_Toc517849476"/>
-      <w:r>
+        <w:rPr>
+          <w:sz w:val="32"/>
+          <w:szCs w:val="32"/>
+        </w:rPr>
+      </w:pPr>
+      <w:bookmarkStart w:id="5" w:name="_Toc517849476"/>
+      <w:r>
+        <w:rPr>
+          <w:sz w:val="32"/>
+          <w:szCs w:val="32"/>
+        </w:rPr>
         <w:t>Product Scope.</w:t>
       </w:r>
-      <w:bookmarkEnd w:id="4"/>
+      <w:bookmarkEnd w:id="5"/>
     </w:p>
     <w:p>
       <w:pPr>
@@ -6756,14 +6861,41 @@
     </w:p>
     <w:p>
       <w:pPr>
+        <w:pStyle w:val="Heading1"/>
+        <w:jc w:val="both"/>
+        <w:rPr>
+          <w:sz w:val="36"/>
+          <w:szCs w:val="36"/>
+        </w:rPr>
+      </w:pPr>
+      <w:bookmarkStart w:id="6" w:name="_Toc517849478"/>
+      <w:r>
+        <w:rPr>
+          <w:sz w:val="36"/>
+          <w:szCs w:val="36"/>
+        </w:rPr>
+        <w:t>Overall Description.</w:t>
+      </w:r>
+      <w:bookmarkEnd w:id="6"/>
+    </w:p>
+    <w:p>
+      <w:pPr>
         <w:pStyle w:val="Heading2"/>
         <w:jc w:val="both"/>
-      </w:pPr>
-      <w:bookmarkStart w:id="5" w:name="_Toc517849477"/>
-      <w:r>
-        <w:t>References:</w:t>
-      </w:r>
-      <w:bookmarkEnd w:id="5"/>
+        <w:rPr>
+          <w:sz w:val="32"/>
+          <w:szCs w:val="32"/>
+        </w:rPr>
+      </w:pPr>
+      <w:bookmarkStart w:id="7" w:name="_Toc517849479"/>
+      <w:r>
+        <w:rPr>
+          <w:sz w:val="32"/>
+          <w:szCs w:val="32"/>
+        </w:rPr>
+        <w:t>Product Perspective.</w:t>
+      </w:r>
+      <w:bookmarkEnd w:id="7"/>
     </w:p>
     <w:p>
       <w:pPr>
@@ -6781,399 +6913,40 @@
           <w:sz w:val="24"/>
           <w:szCs w:val="24"/>
         </w:rPr>
-        <w:t xml:space="preserve"> </w:t>
-      </w:r>
-      <w:r>
-        <w:rPr>
-          <w:rFonts w:ascii="Times New Roman" w:hAnsi="Times New Roman" w:cs="Times New Roman"/>
-          <w:sz w:val="24"/>
-          <w:szCs w:val="24"/>
-        </w:rPr>
-        <w:t xml:space="preserve">[1] </w:t>
-      </w:r>
-      <w:r>
-        <w:rPr>
-          <w:rFonts w:ascii="Times New Roman" w:hAnsi="Times New Roman" w:cs="Times New Roman"/>
-          <w:sz w:val="24"/>
-          <w:szCs w:val="24"/>
-        </w:rPr>
-        <w:t xml:space="preserve">   </w:t>
-      </w:r>
-      <w:r>
-        <w:rPr>
-          <w:rFonts w:ascii="Times New Roman" w:hAnsi="Times New Roman" w:cs="Times New Roman"/>
-          <w:sz w:val="24"/>
-          <w:szCs w:val="24"/>
-        </w:rPr>
-        <w:t>K.F Keren Enhancement of Salient Image Region for Visual Object Detection</w:t>
-      </w:r>
-      <w:r>
-        <w:rPr>
-          <w:rFonts w:ascii="Times New Roman" w:hAnsi="Times New Roman" w:cs="Times New Roman"/>
-          <w:sz w:val="24"/>
-          <w:szCs w:val="24"/>
-        </w:rPr>
-        <w:t xml:space="preserve">. </w:t>
-      </w:r>
-      <w:r>
-        <w:rPr>
-          <w:rFonts w:ascii="Times New Roman" w:hAnsi="Times New Roman" w:cs="Times New Roman"/>
-          <w:sz w:val="24"/>
-          <w:szCs w:val="24"/>
-        </w:rPr>
-        <w:t>Chalmers</w:t>
-      </w:r>
-    </w:p>
-    <w:p>
-      <w:pPr>
-        <w:spacing w:line="360" w:lineRule="auto"/>
-        <w:jc w:val="both"/>
-        <w:rPr>
-          <w:rFonts w:ascii="Times New Roman" w:hAnsi="Times New Roman" w:cs="Times New Roman"/>
-          <w:sz w:val="24"/>
-          <w:szCs w:val="24"/>
-        </w:rPr>
-      </w:pPr>
-      <w:r>
-        <w:rPr>
-          <w:rFonts w:ascii="Times New Roman" w:hAnsi="Times New Roman" w:cs="Times New Roman"/>
-          <w:sz w:val="24"/>
-          <w:szCs w:val="24"/>
-        </w:rPr>
-        <w:t xml:space="preserve">         Reproservice, </w:t>
-      </w:r>
-      <w:r>
-        <w:rPr>
-          <w:rFonts w:ascii="Times New Roman" w:hAnsi="Times New Roman" w:cs="Times New Roman"/>
-          <w:sz w:val="24"/>
-          <w:szCs w:val="24"/>
-        </w:rPr>
-        <w:t>Goteborg, Sweden, November 2014</w:t>
-      </w:r>
-      <w:r>
-        <w:rPr>
-          <w:rFonts w:ascii="Times New Roman" w:hAnsi="Times New Roman" w:cs="Times New Roman"/>
-          <w:sz w:val="24"/>
-          <w:szCs w:val="24"/>
-        </w:rPr>
-        <w:t xml:space="preserve">.       </w:t>
-      </w:r>
-    </w:p>
-    <w:p>
-      <w:pPr>
-        <w:spacing w:line="360" w:lineRule="auto"/>
-        <w:jc w:val="both"/>
-        <w:rPr>
-          <w:rFonts w:ascii="Times New Roman" w:hAnsi="Times New Roman" w:cs="Times New Roman"/>
-          <w:sz w:val="24"/>
-          <w:szCs w:val="24"/>
-        </w:rPr>
-      </w:pPr>
-      <w:r>
-        <w:rPr>
-          <w:rFonts w:ascii="Times New Roman" w:hAnsi="Times New Roman" w:cs="Times New Roman"/>
-          <w:sz w:val="24"/>
-          <w:szCs w:val="24"/>
-        </w:rPr>
-        <w:t xml:space="preserve">[2] </w:t>
-      </w:r>
-      <w:r>
-        <w:rPr>
-          <w:rFonts w:ascii="Times New Roman" w:hAnsi="Times New Roman" w:cs="Times New Roman"/>
-          <w:sz w:val="24"/>
-          <w:szCs w:val="24"/>
-        </w:rPr>
-        <w:t xml:space="preserve">    J Hunaizu, Y. Zejian and </w:t>
-      </w:r>
-      <w:r>
-        <w:rPr>
-          <w:rFonts w:ascii="Times New Roman" w:hAnsi="Times New Roman" w:cs="Times New Roman"/>
-          <w:sz w:val="24"/>
-          <w:szCs w:val="24"/>
-        </w:rPr>
-        <w:t>S Li</w:t>
-      </w:r>
-      <w:r>
-        <w:rPr>
-          <w:rFonts w:ascii="Times New Roman" w:hAnsi="Times New Roman" w:cs="Times New Roman"/>
-          <w:sz w:val="24"/>
-          <w:szCs w:val="24"/>
-        </w:rPr>
-        <w:t>,</w:t>
-      </w:r>
-      <w:r>
-        <w:rPr>
-          <w:rFonts w:ascii="Times New Roman" w:hAnsi="Times New Roman" w:cs="Times New Roman"/>
-          <w:sz w:val="24"/>
-          <w:szCs w:val="24"/>
-        </w:rPr>
-        <w:t xml:space="preserve"> Salient Object Detection: A Discriminative Regional </w:t>
-      </w:r>
-    </w:p>
-    <w:p>
-      <w:pPr>
-        <w:spacing w:line="360" w:lineRule="auto"/>
-        <w:jc w:val="both"/>
-        <w:rPr>
-          <w:rFonts w:ascii="Times New Roman" w:hAnsi="Times New Roman" w:cs="Times New Roman"/>
-          <w:sz w:val="24"/>
-          <w:szCs w:val="24"/>
-        </w:rPr>
-      </w:pPr>
-      <w:r>
-        <w:rPr>
-          <w:rFonts w:ascii="Times New Roman" w:hAnsi="Times New Roman" w:cs="Times New Roman"/>
-          <w:sz w:val="24"/>
-          <w:szCs w:val="24"/>
-        </w:rPr>
-        <w:t xml:space="preserve">         Feature</w:t>
-      </w:r>
-      <w:r>
-        <w:rPr>
-          <w:rFonts w:ascii="Times New Roman" w:hAnsi="Times New Roman" w:cs="Times New Roman"/>
-          <w:sz w:val="24"/>
-          <w:szCs w:val="24"/>
-        </w:rPr>
-        <w:t xml:space="preserve"> </w:t>
-      </w:r>
-      <w:r>
-        <w:rPr>
-          <w:rFonts w:ascii="Times New Roman" w:hAnsi="Times New Roman" w:cs="Times New Roman"/>
-          <w:sz w:val="24"/>
-          <w:szCs w:val="24"/>
-        </w:rPr>
-        <w:t>Integration Approach.</w:t>
-      </w:r>
-      <w:r>
-        <w:rPr>
-          <w:rFonts w:ascii="Times New Roman" w:hAnsi="Times New Roman" w:cs="Times New Roman"/>
-          <w:sz w:val="24"/>
-          <w:szCs w:val="24"/>
-        </w:rPr>
-        <w:t>,2011</w:t>
-      </w:r>
-      <w:r>
-        <w:rPr>
-          <w:rFonts w:ascii="Times New Roman" w:hAnsi="Times New Roman" w:cs="Times New Roman"/>
-          <w:sz w:val="24"/>
-          <w:szCs w:val="24"/>
-        </w:rPr>
-        <w:t>.</w:t>
-      </w:r>
-    </w:p>
-    <w:p>
-      <w:pPr>
-        <w:spacing w:line="360" w:lineRule="auto"/>
-        <w:jc w:val="both"/>
-        <w:rPr>
-          <w:rFonts w:ascii="Times New Roman" w:hAnsi="Times New Roman" w:cs="Times New Roman"/>
-          <w:sz w:val="24"/>
-          <w:szCs w:val="24"/>
-        </w:rPr>
-      </w:pPr>
-      <w:r>
-        <w:rPr>
-          <w:rFonts w:ascii="Times New Roman" w:hAnsi="Times New Roman" w:cs="Times New Roman"/>
-          <w:sz w:val="24"/>
-          <w:szCs w:val="24"/>
-        </w:rPr>
-        <w:t xml:space="preserve">[3] </w:t>
-      </w:r>
-      <w:r>
-        <w:rPr>
-          <w:rFonts w:ascii="Times New Roman" w:hAnsi="Times New Roman" w:cs="Times New Roman"/>
-          <w:sz w:val="24"/>
-          <w:szCs w:val="24"/>
-        </w:rPr>
-        <w:t xml:space="preserve">   </w:t>
-      </w:r>
-      <w:r>
-        <w:rPr>
-          <w:rFonts w:ascii="Times New Roman" w:hAnsi="Times New Roman" w:cs="Times New Roman"/>
-          <w:sz w:val="24"/>
-          <w:szCs w:val="24"/>
-        </w:rPr>
-        <w:t>A</w:t>
-      </w:r>
-      <w:r>
-        <w:rPr>
-          <w:rFonts w:ascii="Times New Roman" w:hAnsi="Times New Roman" w:cs="Times New Roman"/>
-          <w:sz w:val="24"/>
-          <w:szCs w:val="24"/>
-        </w:rPr>
-        <w:t>.</w:t>
-      </w:r>
-      <w:r>
-        <w:rPr>
-          <w:rFonts w:ascii="Times New Roman" w:hAnsi="Times New Roman" w:cs="Times New Roman"/>
-          <w:sz w:val="24"/>
-          <w:szCs w:val="24"/>
-        </w:rPr>
-        <w:t xml:space="preserve"> Borgi</w:t>
-      </w:r>
-      <w:r>
-        <w:rPr>
-          <w:rFonts w:ascii="Times New Roman" w:hAnsi="Times New Roman" w:cs="Times New Roman"/>
-          <w:sz w:val="24"/>
-          <w:szCs w:val="24"/>
-        </w:rPr>
-        <w:t>, M.</w:t>
-      </w:r>
-      <w:r>
-        <w:rPr>
-          <w:rFonts w:ascii="Times New Roman" w:hAnsi="Times New Roman" w:cs="Times New Roman"/>
-          <w:sz w:val="24"/>
-          <w:szCs w:val="24"/>
-        </w:rPr>
-        <w:t>M.</w:t>
-      </w:r>
-      <w:r>
-        <w:rPr>
-          <w:rFonts w:ascii="Times New Roman" w:hAnsi="Times New Roman" w:cs="Times New Roman"/>
-          <w:sz w:val="24"/>
-          <w:szCs w:val="24"/>
-        </w:rPr>
-        <w:t xml:space="preserve"> </w:t>
-      </w:r>
-      <w:r>
-        <w:rPr>
-          <w:rFonts w:ascii="Times New Roman" w:hAnsi="Times New Roman" w:cs="Times New Roman"/>
-          <w:sz w:val="24"/>
-          <w:szCs w:val="24"/>
-        </w:rPr>
-        <w:t>Cheng</w:t>
-      </w:r>
-      <w:r>
-        <w:rPr>
-          <w:rFonts w:ascii="Times New Roman" w:hAnsi="Times New Roman" w:cs="Times New Roman"/>
-          <w:sz w:val="24"/>
-          <w:szCs w:val="24"/>
-        </w:rPr>
-        <w:t xml:space="preserve">, </w:t>
-      </w:r>
-      <w:r>
-        <w:rPr>
-          <w:rFonts w:ascii="Times New Roman" w:hAnsi="Times New Roman" w:cs="Times New Roman"/>
-          <w:sz w:val="24"/>
-          <w:szCs w:val="24"/>
-        </w:rPr>
-        <w:t>Salient Object detection: A survey</w:t>
-      </w:r>
-      <w:r>
-        <w:rPr>
-          <w:rFonts w:ascii="Times New Roman" w:hAnsi="Times New Roman" w:cs="Times New Roman"/>
-          <w:sz w:val="24"/>
-          <w:szCs w:val="24"/>
-        </w:rPr>
-        <w:t xml:space="preserve">. </w:t>
-      </w:r>
-      <w:r>
-        <w:rPr>
-          <w:rFonts w:ascii="Times New Roman" w:hAnsi="Times New Roman" w:cs="Times New Roman"/>
-          <w:sz w:val="24"/>
-          <w:szCs w:val="24"/>
-        </w:rPr>
-        <w:t>In CVPR,</w:t>
-      </w:r>
-      <w:r>
-        <w:rPr>
-          <w:rFonts w:ascii="Times New Roman" w:hAnsi="Times New Roman" w:cs="Times New Roman"/>
-          <w:sz w:val="24"/>
-          <w:szCs w:val="24"/>
-        </w:rPr>
-        <w:t xml:space="preserve"> </w:t>
-      </w:r>
-      <w:r>
-        <w:rPr>
-          <w:rFonts w:ascii="Times New Roman" w:hAnsi="Times New Roman" w:cs="Times New Roman"/>
-          <w:sz w:val="24"/>
-          <w:szCs w:val="24"/>
-        </w:rPr>
-        <w:t>2017</w:t>
-      </w:r>
-      <w:r>
-        <w:rPr>
-          <w:rFonts w:ascii="Times New Roman" w:hAnsi="Times New Roman" w:cs="Times New Roman"/>
-          <w:sz w:val="24"/>
-          <w:szCs w:val="24"/>
-        </w:rPr>
-        <w:t>.</w:t>
-      </w:r>
-    </w:p>
-    <w:p>
-      <w:pPr>
-        <w:pStyle w:val="Heading1"/>
-        <w:jc w:val="both"/>
-      </w:pPr>
-      <w:r>
-        <w:rPr>
-          <w:sz w:val="24"/>
-          <w:szCs w:val="24"/>
-        </w:rPr>
-        <w:t xml:space="preserve"> </w:t>
-      </w:r>
-      <w:bookmarkStart w:id="6" w:name="_Toc517849478"/>
-      <w:r>
-        <w:t>Overall Description</w:t>
-      </w:r>
-      <w:r>
-        <w:t>.</w:t>
-      </w:r>
-      <w:bookmarkEnd w:id="6"/>
+        <w:t xml:space="preserve">The multi salient object detection system is a new </w:t>
+      </w:r>
+      <w:r>
+        <w:rPr>
+          <w:rFonts w:ascii="Times New Roman" w:hAnsi="Times New Roman" w:cs="Times New Roman"/>
+          <w:sz w:val="24"/>
+          <w:szCs w:val="24"/>
+        </w:rPr>
+        <w:t xml:space="preserve">self-contained </w:t>
+      </w:r>
+      <w:r>
+        <w:rPr>
+          <w:rFonts w:ascii="Times New Roman" w:hAnsi="Times New Roman" w:cs="Times New Roman"/>
+          <w:sz w:val="24"/>
+          <w:szCs w:val="24"/>
+        </w:rPr>
+        <w:t>product with no previous version. The product after implementation will be the first release.</w:t>
+      </w:r>
     </w:p>
     <w:p>
       <w:pPr>
         <w:pStyle w:val="Heading2"/>
         <w:jc w:val="both"/>
-      </w:pPr>
-      <w:bookmarkStart w:id="7" w:name="_Toc517849479"/>
-      <w:r>
-        <w:t>Product Perspective.</w:t>
-      </w:r>
-      <w:bookmarkEnd w:id="7"/>
-    </w:p>
-    <w:p>
-      <w:pPr>
-        <w:spacing w:line="360" w:lineRule="auto"/>
-        <w:jc w:val="both"/>
-        <w:rPr>
-          <w:rFonts w:ascii="Times New Roman" w:hAnsi="Times New Roman" w:cs="Times New Roman"/>
-          <w:sz w:val="24"/>
-          <w:szCs w:val="24"/>
-        </w:rPr>
-      </w:pPr>
-      <w:r>
-        <w:rPr>
-          <w:rFonts w:ascii="Times New Roman" w:hAnsi="Times New Roman" w:cs="Times New Roman"/>
-          <w:sz w:val="24"/>
-          <w:szCs w:val="24"/>
-        </w:rPr>
-        <w:t xml:space="preserve">The multi salient object detection system is a new </w:t>
-      </w:r>
-      <w:r>
-        <w:rPr>
-          <w:rFonts w:ascii="Times New Roman" w:hAnsi="Times New Roman" w:cs="Times New Roman"/>
-          <w:sz w:val="24"/>
-          <w:szCs w:val="24"/>
-        </w:rPr>
-        <w:t xml:space="preserve">self-contained </w:t>
-      </w:r>
-      <w:r>
-        <w:rPr>
-          <w:rFonts w:ascii="Times New Roman" w:hAnsi="Times New Roman" w:cs="Times New Roman"/>
-          <w:sz w:val="24"/>
-          <w:szCs w:val="24"/>
-        </w:rPr>
-        <w:t>product with no previous version. The product after implementation will be the first release.</w:t>
-      </w:r>
-    </w:p>
-    <w:p>
-      <w:pPr>
-        <w:pStyle w:val="Heading2"/>
-        <w:jc w:val="both"/>
+        <w:rPr>
+          <w:sz w:val="32"/>
+          <w:szCs w:val="32"/>
+        </w:rPr>
       </w:pPr>
       <w:bookmarkStart w:id="8" w:name="_Toc517849480"/>
       <w:r>
+        <w:rPr>
+          <w:sz w:val="32"/>
+          <w:szCs w:val="32"/>
+        </w:rPr>
         <w:t>Product Functions.</w:t>
       </w:r>
       <w:bookmarkEnd w:id="8"/>
@@ -7369,6 +7142,7 @@
           <w:sz w:val="36"/>
           <w:szCs w:val="36"/>
         </w:rPr>
+        <w:lastRenderedPageBreak/>
         <w:drawing>
           <wp:inline distT="0" distB="0" distL="0" distR="0" wp14:anchorId="386E679A" wp14:editId="7E895C74">
             <wp:extent cx="5943600" cy="3637593"/>
@@ -7466,7 +7240,14 @@
       </w:pPr>
       <w:bookmarkStart w:id="10" w:name="_Toc517849481"/>
       <w:r>
-        <w:t>User Classes and Classifications.</w:t>
+        <w:rPr>
+          <w:sz w:val="32"/>
+          <w:szCs w:val="32"/>
+        </w:rPr>
+        <w:t>User Classes and Classifications</w:t>
+      </w:r>
+      <w:r>
+        <w:t>.</w:t>
       </w:r>
       <w:bookmarkEnd w:id="10"/>
     </w:p>
@@ -7600,9 +7381,17 @@
       <w:pPr>
         <w:pStyle w:val="Heading2"/>
         <w:jc w:val="both"/>
+        <w:rPr>
+          <w:sz w:val="32"/>
+          <w:szCs w:val="32"/>
+        </w:rPr>
       </w:pPr>
       <w:bookmarkStart w:id="11" w:name="_Toc517849482"/>
       <w:r>
+        <w:rPr>
+          <w:sz w:val="32"/>
+          <w:szCs w:val="32"/>
+        </w:rPr>
         <w:t>Operating Environment.</w:t>
       </w:r>
       <w:bookmarkEnd w:id="11"/>
@@ -7754,65 +7543,182 @@
           <w:sz w:val="24"/>
           <w:szCs w:val="24"/>
         </w:rPr>
+        <w:t xml:space="preserve">The system will rely </w:t>
+      </w:r>
+      <w:r>
+        <w:rPr>
+          <w:rFonts w:ascii="Times New Roman" w:hAnsi="Times New Roman" w:cs="Times New Roman"/>
+          <w:sz w:val="24"/>
+          <w:szCs w:val="24"/>
+        </w:rPr>
+        <w:t xml:space="preserve">on several functionalities built into </w:t>
+      </w:r>
+      <w:r>
+        <w:rPr>
+          <w:rFonts w:ascii="Times New Roman" w:hAnsi="Times New Roman" w:cs="Times New Roman"/>
+          <w:sz w:val="24"/>
+          <w:szCs w:val="24"/>
+        </w:rPr>
+        <w:t>the R</w:t>
+      </w:r>
+      <w:r>
+        <w:rPr>
+          <w:rFonts w:ascii="Times New Roman" w:hAnsi="Times New Roman" w:cs="Times New Roman"/>
+          <w:sz w:val="24"/>
+          <w:szCs w:val="24"/>
+        </w:rPr>
+        <w:t xml:space="preserve"> Application </w:t>
+      </w:r>
+      <w:r>
+        <w:rPr>
+          <w:rFonts w:ascii="Times New Roman" w:hAnsi="Times New Roman" w:cs="Times New Roman"/>
+          <w:sz w:val="24"/>
+          <w:szCs w:val="24"/>
+        </w:rPr>
+        <w:t xml:space="preserve">Programming Interface (API), so </w:t>
+      </w:r>
+      <w:r>
+        <w:rPr>
+          <w:rFonts w:ascii="Times New Roman" w:hAnsi="Times New Roman" w:cs="Times New Roman"/>
+          <w:sz w:val="24"/>
+          <w:szCs w:val="24"/>
+        </w:rPr>
+        <w:t xml:space="preserve">ensuring appropriate usage of the </w:t>
+      </w:r>
+      <w:r>
+        <w:rPr>
+          <w:rFonts w:ascii="Times New Roman" w:hAnsi="Times New Roman" w:cs="Times New Roman"/>
+          <w:sz w:val="24"/>
+          <w:szCs w:val="24"/>
+        </w:rPr>
+        <w:t xml:space="preserve">required R packages </w:t>
+      </w:r>
+      <w:r>
+        <w:rPr>
+          <w:rFonts w:ascii="Times New Roman" w:hAnsi="Times New Roman" w:cs="Times New Roman"/>
+          <w:sz w:val="24"/>
+          <w:szCs w:val="24"/>
+        </w:rPr>
+        <w:t>will be a major concern.</w:t>
+      </w:r>
+    </w:p>
+    <w:p>
+      <w:pPr>
+        <w:spacing w:line="360" w:lineRule="auto"/>
+        <w:jc w:val="both"/>
+        <w:rPr>
+          <w:rFonts w:ascii="Times New Roman" w:hAnsi="Times New Roman" w:cs="Times New Roman"/>
+          <w:sz w:val="24"/>
+          <w:szCs w:val="24"/>
+        </w:rPr>
+      </w:pPr>
+      <w:r>
+        <w:rPr>
+          <w:rFonts w:ascii="Times New Roman" w:hAnsi="Times New Roman" w:cs="Times New Roman"/>
+          <w:sz w:val="24"/>
+          <w:szCs w:val="24"/>
+        </w:rPr>
         <w:lastRenderedPageBreak/>
-        <w:t xml:space="preserve">The system will rely </w:t>
-      </w:r>
-      <w:r>
-        <w:rPr>
-          <w:rFonts w:ascii="Times New Roman" w:hAnsi="Times New Roman" w:cs="Times New Roman"/>
-          <w:sz w:val="24"/>
-          <w:szCs w:val="24"/>
-        </w:rPr>
-        <w:t xml:space="preserve">on several functionalities built into </w:t>
-      </w:r>
-      <w:r>
-        <w:rPr>
-          <w:rFonts w:ascii="Times New Roman" w:hAnsi="Times New Roman" w:cs="Times New Roman"/>
-          <w:sz w:val="24"/>
-          <w:szCs w:val="24"/>
-        </w:rPr>
-        <w:t>the R</w:t>
-      </w:r>
-      <w:r>
-        <w:rPr>
-          <w:rFonts w:ascii="Times New Roman" w:hAnsi="Times New Roman" w:cs="Times New Roman"/>
-          <w:sz w:val="24"/>
-          <w:szCs w:val="24"/>
-        </w:rPr>
-        <w:t xml:space="preserve"> Application </w:t>
-      </w:r>
-      <w:r>
-        <w:rPr>
-          <w:rFonts w:ascii="Times New Roman" w:hAnsi="Times New Roman" w:cs="Times New Roman"/>
-          <w:sz w:val="24"/>
-          <w:szCs w:val="24"/>
-        </w:rPr>
-        <w:t xml:space="preserve">Programming Interface (API), so </w:t>
-      </w:r>
-      <w:r>
-        <w:rPr>
-          <w:rFonts w:ascii="Times New Roman" w:hAnsi="Times New Roman" w:cs="Times New Roman"/>
-          <w:sz w:val="24"/>
-          <w:szCs w:val="24"/>
-        </w:rPr>
-        <w:t xml:space="preserve">ensuring appropriate usage of the </w:t>
-      </w:r>
-      <w:r>
-        <w:rPr>
-          <w:rFonts w:ascii="Times New Roman" w:hAnsi="Times New Roman" w:cs="Times New Roman"/>
-          <w:sz w:val="24"/>
-          <w:szCs w:val="24"/>
-        </w:rPr>
-        <w:t xml:space="preserve">required R packages </w:t>
-      </w:r>
-      <w:r>
-        <w:rPr>
-          <w:rFonts w:ascii="Times New Roman" w:hAnsi="Times New Roman" w:cs="Times New Roman"/>
-          <w:sz w:val="24"/>
-          <w:szCs w:val="24"/>
-        </w:rPr>
-        <w:t>will be a major concern.</w:t>
-      </w:r>
+        <w:t xml:space="preserve"> Be</w:t>
+      </w:r>
+      <w:r>
+        <w:rPr>
+          <w:rFonts w:ascii="Times New Roman" w:hAnsi="Times New Roman" w:cs="Times New Roman"/>
+          <w:sz w:val="24"/>
+          <w:szCs w:val="24"/>
+        </w:rPr>
+        <w:t xml:space="preserve">yond that, the application is a </w:t>
+      </w:r>
+      <w:r>
+        <w:rPr>
+          <w:rFonts w:ascii="Times New Roman" w:hAnsi="Times New Roman" w:cs="Times New Roman"/>
+          <w:sz w:val="24"/>
+          <w:szCs w:val="24"/>
+        </w:rPr>
+        <w:t xml:space="preserve">self-contained unit and will not rely on any </w:t>
+      </w:r>
+      <w:r>
+        <w:rPr>
+          <w:rFonts w:ascii="Times New Roman" w:hAnsi="Times New Roman" w:cs="Times New Roman"/>
+          <w:sz w:val="24"/>
+          <w:szCs w:val="24"/>
+        </w:rPr>
+        <w:t>environment</w:t>
+      </w:r>
+      <w:r>
+        <w:rPr>
+          <w:rFonts w:ascii="Times New Roman" w:hAnsi="Times New Roman" w:cs="Times New Roman"/>
+          <w:sz w:val="24"/>
+          <w:szCs w:val="24"/>
+        </w:rPr>
+        <w:t>,</w:t>
+      </w:r>
+      <w:r>
+        <w:rPr>
+          <w:rFonts w:ascii="Times New Roman" w:hAnsi="Times New Roman" w:cs="Times New Roman"/>
+          <w:sz w:val="24"/>
+          <w:szCs w:val="24"/>
+        </w:rPr>
+        <w:t xml:space="preserve"> </w:t>
+      </w:r>
+      <w:r>
+        <w:rPr>
+          <w:rFonts w:ascii="Times New Roman" w:hAnsi="Times New Roman" w:cs="Times New Roman"/>
+          <w:sz w:val="24"/>
+          <w:szCs w:val="24"/>
+        </w:rPr>
+        <w:t xml:space="preserve">software </w:t>
+      </w:r>
+      <w:r>
+        <w:rPr>
+          <w:rFonts w:ascii="Times New Roman" w:hAnsi="Times New Roman" w:cs="Times New Roman"/>
+          <w:sz w:val="24"/>
+          <w:szCs w:val="24"/>
+        </w:rPr>
+        <w:t xml:space="preserve">or hardware </w:t>
+      </w:r>
+      <w:r>
+        <w:rPr>
+          <w:rFonts w:ascii="Times New Roman" w:hAnsi="Times New Roman" w:cs="Times New Roman"/>
+          <w:sz w:val="24"/>
+          <w:szCs w:val="24"/>
+        </w:rPr>
+        <w:t>components.</w:t>
+      </w:r>
+      <w:r>
+        <w:rPr>
+          <w:rFonts w:ascii="Times New Roman" w:hAnsi="Times New Roman" w:cs="Times New Roman"/>
+          <w:sz w:val="24"/>
+          <w:szCs w:val="24"/>
+        </w:rPr>
+        <w:t xml:space="preserve"> </w:t>
+      </w:r>
+    </w:p>
+    <w:p>
+      <w:pPr>
+        <w:pStyle w:val="Heading2"/>
+        <w:jc w:val="both"/>
+        <w:rPr>
+          <w:sz w:val="32"/>
+          <w:szCs w:val="32"/>
+        </w:rPr>
+      </w:pPr>
+      <w:bookmarkStart w:id="12" w:name="_Toc517849483"/>
+      <w:r>
+        <w:rPr>
+          <w:sz w:val="32"/>
+          <w:szCs w:val="32"/>
+        </w:rPr>
+        <w:t>Design and Implementation Constraints</w:t>
+      </w:r>
+      <w:r>
+        <w:rPr>
+          <w:sz w:val="32"/>
+          <w:szCs w:val="32"/>
+        </w:rPr>
+        <w:t>.</w:t>
+      </w:r>
+      <w:bookmarkEnd w:id="12"/>
     </w:p>
     <w:p>
       <w:pPr>
@@ -7830,39 +7736,122 @@
           <w:sz w:val="24"/>
           <w:szCs w:val="24"/>
         </w:rPr>
-        <w:t xml:space="preserve"> Be</w:t>
-      </w:r>
-      <w:r>
-        <w:rPr>
-          <w:rFonts w:ascii="Times New Roman" w:hAnsi="Times New Roman" w:cs="Times New Roman"/>
-          <w:sz w:val="24"/>
-          <w:szCs w:val="24"/>
-        </w:rPr>
-        <w:t xml:space="preserve">yond that, the application is a </w:t>
-      </w:r>
-      <w:r>
-        <w:rPr>
-          <w:rFonts w:ascii="Times New Roman" w:hAnsi="Times New Roman" w:cs="Times New Roman"/>
-          <w:sz w:val="24"/>
-          <w:szCs w:val="24"/>
-        </w:rPr>
-        <w:t xml:space="preserve">self-contained unit and will not rely on any </w:t>
-      </w:r>
-      <w:r>
-        <w:rPr>
-          <w:rFonts w:ascii="Times New Roman" w:hAnsi="Times New Roman" w:cs="Times New Roman"/>
-          <w:sz w:val="24"/>
-          <w:szCs w:val="24"/>
-        </w:rPr>
-        <w:t>environment</w:t>
-      </w:r>
-      <w:r>
-        <w:rPr>
-          <w:rFonts w:ascii="Times New Roman" w:hAnsi="Times New Roman" w:cs="Times New Roman"/>
-          <w:sz w:val="24"/>
-          <w:szCs w:val="24"/>
-        </w:rPr>
-        <w:t>,</w:t>
+        <w:t xml:space="preserve">MSO system is platform independent and will be </w:t>
+      </w:r>
+      <w:r>
+        <w:rPr>
+          <w:rFonts w:ascii="Times New Roman" w:hAnsi="Times New Roman" w:cs="Times New Roman"/>
+          <w:sz w:val="24"/>
+          <w:szCs w:val="24"/>
+        </w:rPr>
+        <w:t xml:space="preserve">written in </w:t>
+      </w:r>
+      <w:r>
+        <w:rPr>
+          <w:rFonts w:ascii="Times New Roman" w:hAnsi="Times New Roman" w:cs="Times New Roman"/>
+          <w:sz w:val="24"/>
+          <w:szCs w:val="24"/>
+        </w:rPr>
+        <w:t>R</w:t>
+      </w:r>
+      <w:r>
+        <w:rPr>
+          <w:rFonts w:ascii="Times New Roman" w:hAnsi="Times New Roman" w:cs="Times New Roman"/>
+          <w:sz w:val="24"/>
+          <w:szCs w:val="24"/>
+        </w:rPr>
+        <w:t xml:space="preserve">. Its user interface </w:t>
+      </w:r>
+      <w:r>
+        <w:rPr>
+          <w:rFonts w:ascii="Times New Roman" w:hAnsi="Times New Roman" w:cs="Times New Roman"/>
+          <w:sz w:val="24"/>
+          <w:szCs w:val="24"/>
+        </w:rPr>
+        <w:t>will be</w:t>
+      </w:r>
+      <w:r>
+        <w:rPr>
+          <w:rFonts w:ascii="Times New Roman" w:hAnsi="Times New Roman" w:cs="Times New Roman"/>
+          <w:sz w:val="24"/>
+          <w:szCs w:val="24"/>
+        </w:rPr>
+        <w:t xml:space="preserve"> written with </w:t>
+      </w:r>
+      <w:r>
+        <w:rPr>
+          <w:rFonts w:ascii="Times New Roman" w:hAnsi="Times New Roman" w:cs="Times New Roman"/>
+          <w:sz w:val="24"/>
+          <w:szCs w:val="24"/>
+        </w:rPr>
+        <w:t>R shiny</w:t>
+      </w:r>
+      <w:r>
+        <w:rPr>
+          <w:rFonts w:ascii="Times New Roman" w:hAnsi="Times New Roman" w:cs="Times New Roman"/>
+          <w:sz w:val="24"/>
+          <w:szCs w:val="24"/>
+        </w:rPr>
+        <w:t xml:space="preserve"> package functions</w:t>
+      </w:r>
+      <w:r>
+        <w:rPr>
+          <w:rFonts w:ascii="Times New Roman" w:hAnsi="Times New Roman" w:cs="Times New Roman"/>
+          <w:sz w:val="24"/>
+          <w:szCs w:val="24"/>
+        </w:rPr>
+        <w:t xml:space="preserve">, so anyone who wishes to work on further development </w:t>
+      </w:r>
+      <w:r>
+        <w:rPr>
+          <w:rFonts w:ascii="Times New Roman" w:hAnsi="Times New Roman" w:cs="Times New Roman"/>
+          <w:sz w:val="24"/>
+          <w:szCs w:val="24"/>
+        </w:rPr>
+        <w:t>of the system</w:t>
+      </w:r>
+      <w:r>
+        <w:rPr>
+          <w:rFonts w:ascii="Times New Roman" w:hAnsi="Times New Roman" w:cs="Times New Roman"/>
+          <w:sz w:val="24"/>
+          <w:szCs w:val="24"/>
+        </w:rPr>
+        <w:t xml:space="preserve"> has to know this programming language.</w:t>
+      </w:r>
+    </w:p>
+    <w:p>
+      <w:pPr>
+        <w:spacing w:line="360" w:lineRule="auto"/>
+        <w:jc w:val="both"/>
+        <w:rPr>
+          <w:rFonts w:ascii="Times New Roman" w:hAnsi="Times New Roman" w:cs="Times New Roman"/>
+          <w:sz w:val="24"/>
+          <w:szCs w:val="24"/>
+        </w:rPr>
+      </w:pPr>
+      <w:r>
+        <w:rPr>
+          <w:rFonts w:ascii="Times New Roman" w:hAnsi="Times New Roman" w:cs="Times New Roman"/>
+          <w:sz w:val="24"/>
+          <w:szCs w:val="24"/>
+        </w:rPr>
+        <w:t xml:space="preserve">The </w:t>
+      </w:r>
+      <w:r>
+        <w:rPr>
+          <w:rFonts w:ascii="Times New Roman" w:hAnsi="Times New Roman" w:cs="Times New Roman"/>
+          <w:sz w:val="24"/>
+          <w:szCs w:val="24"/>
+        </w:rPr>
+        <w:t xml:space="preserve">memory </w:t>
+      </w:r>
+      <w:r>
+        <w:rPr>
+          <w:rFonts w:ascii="Times New Roman" w:hAnsi="Times New Roman" w:cs="Times New Roman"/>
+          <w:sz w:val="24"/>
+          <w:szCs w:val="24"/>
+        </w:rPr>
+        <w:t>requirements of Multi Salient Object detection system</w:t>
       </w:r>
       <w:r>
         <w:rPr>
@@ -7878,23 +7867,385 @@
           <w:sz w:val="24"/>
           <w:szCs w:val="24"/>
         </w:rPr>
-        <w:t xml:space="preserve">software </w:t>
-      </w:r>
-      <w:r>
-        <w:rPr>
-          <w:rFonts w:ascii="Times New Roman" w:hAnsi="Times New Roman" w:cs="Times New Roman"/>
-          <w:sz w:val="24"/>
-          <w:szCs w:val="24"/>
-        </w:rPr>
-        <w:t xml:space="preserve">or hardware </w:t>
-      </w:r>
-      <w:r>
-        <w:rPr>
-          <w:rFonts w:ascii="Times New Roman" w:hAnsi="Times New Roman" w:cs="Times New Roman"/>
-          <w:sz w:val="24"/>
-          <w:szCs w:val="24"/>
-        </w:rPr>
-        <w:t>components.</w:t>
+        <w:t xml:space="preserve">will be </w:t>
+      </w:r>
+      <w:r>
+        <w:rPr>
+          <w:rFonts w:ascii="Times New Roman" w:hAnsi="Times New Roman" w:cs="Times New Roman"/>
+          <w:sz w:val="24"/>
+          <w:szCs w:val="24"/>
+        </w:rPr>
+        <w:t>small since it is a light weight application.</w:t>
+      </w:r>
+    </w:p>
+    <w:p>
+      <w:pPr>
+        <w:spacing w:line="360" w:lineRule="auto"/>
+        <w:jc w:val="both"/>
+        <w:rPr>
+          <w:rFonts w:ascii="Times New Roman" w:hAnsi="Times New Roman" w:cs="Times New Roman"/>
+          <w:sz w:val="24"/>
+          <w:szCs w:val="24"/>
+        </w:rPr>
+      </w:pPr>
+      <w:r>
+        <w:rPr>
+          <w:rFonts w:ascii="Times New Roman" w:hAnsi="Times New Roman" w:cs="Times New Roman"/>
+          <w:sz w:val="24"/>
+          <w:szCs w:val="24"/>
+        </w:rPr>
+        <w:t>MSO</w:t>
+      </w:r>
+      <w:r>
+        <w:rPr>
+          <w:rFonts w:ascii="Times New Roman" w:hAnsi="Times New Roman" w:cs="Times New Roman"/>
+          <w:sz w:val="24"/>
+          <w:szCs w:val="24"/>
+        </w:rPr>
+        <w:t xml:space="preserve"> is meant to be quick and responsive, even when dealing with large </w:t>
+      </w:r>
+      <w:r>
+        <w:rPr>
+          <w:rFonts w:ascii="Times New Roman" w:hAnsi="Times New Roman" w:cs="Times New Roman"/>
+          <w:sz w:val="24"/>
+          <w:szCs w:val="24"/>
+        </w:rPr>
+        <w:t>number</w:t>
+      </w:r>
+      <w:r>
+        <w:rPr>
+          <w:rFonts w:ascii="Times New Roman" w:hAnsi="Times New Roman" w:cs="Times New Roman"/>
+          <w:sz w:val="24"/>
+          <w:szCs w:val="24"/>
+        </w:rPr>
+        <w:t xml:space="preserve"> of</w:t>
+      </w:r>
+      <w:r>
+        <w:rPr>
+          <w:rFonts w:ascii="Times New Roman" w:hAnsi="Times New Roman" w:cs="Times New Roman"/>
+          <w:sz w:val="24"/>
+          <w:szCs w:val="24"/>
+        </w:rPr>
+        <w:t xml:space="preserve"> transactions, so each feature must be designed and impl</w:t>
+      </w:r>
+      <w:r>
+        <w:rPr>
+          <w:rFonts w:ascii="Times New Roman" w:hAnsi="Times New Roman" w:cs="Times New Roman"/>
+          <w:sz w:val="24"/>
+          <w:szCs w:val="24"/>
+        </w:rPr>
+        <w:t>emented with efficiency in mind.</w:t>
+      </w:r>
+    </w:p>
+    <w:p>
+      <w:pPr>
+        <w:pStyle w:val="Heading2"/>
+        <w:jc w:val="both"/>
+        <w:rPr>
+          <w:sz w:val="32"/>
+          <w:szCs w:val="32"/>
+        </w:rPr>
+      </w:pPr>
+      <w:bookmarkStart w:id="13" w:name="_Toc517849484"/>
+      <w:r>
+        <w:rPr>
+          <w:sz w:val="32"/>
+          <w:szCs w:val="32"/>
+        </w:rPr>
+        <w:t>User Documentation.</w:t>
+      </w:r>
+      <w:bookmarkEnd w:id="13"/>
+    </w:p>
+    <w:p>
+      <w:pPr>
+        <w:spacing w:line="360" w:lineRule="auto"/>
+        <w:jc w:val="both"/>
+        <w:rPr>
+          <w:rFonts w:ascii="Times New Roman" w:hAnsi="Times New Roman" w:cs="Times New Roman"/>
+          <w:sz w:val="24"/>
+          <w:szCs w:val="24"/>
+        </w:rPr>
+      </w:pPr>
+      <w:r>
+        <w:rPr>
+          <w:rFonts w:ascii="Times New Roman" w:hAnsi="Times New Roman" w:cs="Times New Roman"/>
+          <w:sz w:val="24"/>
+          <w:szCs w:val="24"/>
+        </w:rPr>
+        <w:t>T</w:t>
+      </w:r>
+      <w:r>
+        <w:rPr>
+          <w:rFonts w:ascii="Times New Roman" w:hAnsi="Times New Roman" w:cs="Times New Roman"/>
+          <w:sz w:val="24"/>
+          <w:szCs w:val="24"/>
+        </w:rPr>
+        <w:t>hough</w:t>
+      </w:r>
+      <w:r>
+        <w:rPr>
+          <w:rFonts w:ascii="Times New Roman" w:hAnsi="Times New Roman" w:cs="Times New Roman"/>
+          <w:sz w:val="24"/>
+          <w:szCs w:val="24"/>
+        </w:rPr>
+        <w:t xml:space="preserve">, the </w:t>
+      </w:r>
+      <w:r>
+        <w:rPr>
+          <w:rFonts w:ascii="Times New Roman" w:hAnsi="Times New Roman" w:cs="Times New Roman"/>
+          <w:sz w:val="24"/>
+          <w:szCs w:val="24"/>
+        </w:rPr>
+        <w:t>system</w:t>
+      </w:r>
+      <w:r>
+        <w:rPr>
+          <w:rFonts w:ascii="Times New Roman" w:hAnsi="Times New Roman" w:cs="Times New Roman"/>
+          <w:sz w:val="24"/>
+          <w:szCs w:val="24"/>
+        </w:rPr>
+        <w:t xml:space="preserve"> will be designed to be as simple t</w:t>
+      </w:r>
+      <w:r>
+        <w:rPr>
+          <w:rFonts w:ascii="Times New Roman" w:hAnsi="Times New Roman" w:cs="Times New Roman"/>
+          <w:sz w:val="24"/>
+          <w:szCs w:val="24"/>
+        </w:rPr>
+        <w:t>o use as possible, u</w:t>
+      </w:r>
+      <w:r>
+        <w:rPr>
+          <w:rFonts w:ascii="Times New Roman" w:hAnsi="Times New Roman" w:cs="Times New Roman"/>
+          <w:sz w:val="24"/>
+          <w:szCs w:val="24"/>
+        </w:rPr>
+        <w:t xml:space="preserve">sers may still require some supplementary information about each component of the system. </w:t>
+      </w:r>
+      <w:r>
+        <w:rPr>
+          <w:rFonts w:ascii="Times New Roman" w:hAnsi="Times New Roman" w:cs="Times New Roman"/>
+          <w:sz w:val="24"/>
+          <w:szCs w:val="24"/>
+        </w:rPr>
+        <w:t>For this reason, t</w:t>
+      </w:r>
+      <w:r>
+        <w:rPr>
+          <w:rFonts w:ascii="Times New Roman" w:hAnsi="Times New Roman" w:cs="Times New Roman"/>
+          <w:sz w:val="24"/>
+          <w:szCs w:val="24"/>
+        </w:rPr>
+        <w:t xml:space="preserve">he </w:t>
+      </w:r>
+      <w:r>
+        <w:rPr>
+          <w:rFonts w:ascii="Times New Roman" w:hAnsi="Times New Roman" w:cs="Times New Roman"/>
+          <w:sz w:val="24"/>
+          <w:szCs w:val="24"/>
+        </w:rPr>
+        <w:t xml:space="preserve">system will </w:t>
+      </w:r>
+      <w:r>
+        <w:rPr>
+          <w:rFonts w:ascii="Times New Roman" w:hAnsi="Times New Roman" w:cs="Times New Roman"/>
+          <w:sz w:val="24"/>
+          <w:szCs w:val="24"/>
+        </w:rPr>
+        <w:t xml:space="preserve">contain </w:t>
+      </w:r>
+      <w:r>
+        <w:rPr>
+          <w:rFonts w:ascii="Times New Roman" w:hAnsi="Times New Roman" w:cs="Times New Roman"/>
+          <w:sz w:val="24"/>
+          <w:szCs w:val="24"/>
+        </w:rPr>
+        <w:t>a feature</w:t>
+      </w:r>
+      <w:r>
+        <w:rPr>
+          <w:rFonts w:ascii="Times New Roman" w:hAnsi="Times New Roman" w:cs="Times New Roman"/>
+          <w:sz w:val="24"/>
+          <w:szCs w:val="24"/>
+        </w:rPr>
+        <w:t xml:space="preserve"> that offer this</w:t>
+      </w:r>
+      <w:r>
+        <w:rPr>
+          <w:rFonts w:ascii="Times New Roman" w:hAnsi="Times New Roman" w:cs="Times New Roman"/>
+          <w:sz w:val="24"/>
+          <w:szCs w:val="24"/>
+        </w:rPr>
+        <w:t>. T</w:t>
+      </w:r>
+      <w:r>
+        <w:rPr>
+          <w:rFonts w:ascii="Times New Roman" w:hAnsi="Times New Roman" w:cs="Times New Roman"/>
+          <w:sz w:val="24"/>
+          <w:szCs w:val="24"/>
+        </w:rPr>
+        <w:t xml:space="preserve">he </w:t>
+      </w:r>
+      <w:r>
+        <w:rPr>
+          <w:rFonts w:ascii="Times New Roman" w:hAnsi="Times New Roman" w:cs="Times New Roman"/>
+          <w:sz w:val="24"/>
+          <w:szCs w:val="24"/>
+        </w:rPr>
+        <w:t>Help menu will be implemented as part of the system so that users can get help readily when they encounter difficulties while using the system.</w:t>
+      </w:r>
+    </w:p>
+    <w:p>
+      <w:pPr>
+        <w:spacing w:line="360" w:lineRule="auto"/>
+        <w:jc w:val="both"/>
+        <w:rPr>
+          <w:rFonts w:ascii="Times New Roman" w:hAnsi="Times New Roman" w:cs="Times New Roman"/>
+          <w:sz w:val="24"/>
+          <w:szCs w:val="24"/>
+        </w:rPr>
+      </w:pPr>
+      <w:r>
+        <w:rPr>
+          <w:rFonts w:ascii="Times New Roman" w:hAnsi="Times New Roman" w:cs="Times New Roman"/>
+          <w:sz w:val="24"/>
+          <w:szCs w:val="24"/>
+        </w:rPr>
+        <w:t xml:space="preserve">The Help menu is a collection of topics covering each of the application’s </w:t>
+      </w:r>
+      <w:r>
+        <w:rPr>
+          <w:rFonts w:ascii="Times New Roman" w:hAnsi="Times New Roman" w:cs="Times New Roman"/>
+          <w:sz w:val="24"/>
+          <w:szCs w:val="24"/>
+        </w:rPr>
+        <w:t xml:space="preserve">functionality and its </w:t>
+      </w:r>
+      <w:r>
+        <w:rPr>
+          <w:rFonts w:ascii="Times New Roman" w:hAnsi="Times New Roman" w:cs="Times New Roman"/>
+          <w:sz w:val="24"/>
+          <w:szCs w:val="24"/>
+        </w:rPr>
+        <w:t>features</w:t>
+      </w:r>
+      <w:r>
+        <w:rPr>
+          <w:rFonts w:ascii="Times New Roman" w:hAnsi="Times New Roman" w:cs="Times New Roman"/>
+          <w:sz w:val="24"/>
+          <w:szCs w:val="24"/>
+        </w:rPr>
+        <w:t xml:space="preserve">. </w:t>
+      </w:r>
+      <w:r>
+        <w:rPr>
+          <w:rFonts w:ascii="Times New Roman" w:hAnsi="Times New Roman" w:cs="Times New Roman"/>
+          <w:sz w:val="24"/>
+          <w:szCs w:val="24"/>
+        </w:rPr>
+        <w:t>At any time, the user can navigate to the Help menu and selec</w:t>
+      </w:r>
+      <w:r>
+        <w:rPr>
+          <w:rFonts w:ascii="Times New Roman" w:hAnsi="Times New Roman" w:cs="Times New Roman"/>
+          <w:sz w:val="24"/>
+          <w:szCs w:val="24"/>
+        </w:rPr>
+        <w:t xml:space="preserve">t any of these topics to obtain </w:t>
+      </w:r>
+      <w:r>
+        <w:rPr>
+          <w:rFonts w:ascii="Times New Roman" w:hAnsi="Times New Roman" w:cs="Times New Roman"/>
+          <w:sz w:val="24"/>
+          <w:szCs w:val="24"/>
+        </w:rPr>
+        <w:t xml:space="preserve">more information. </w:t>
+      </w:r>
+    </w:p>
+    <w:p>
+      <w:pPr>
+        <w:pStyle w:val="Heading2"/>
+        <w:jc w:val="both"/>
+        <w:rPr>
+          <w:sz w:val="32"/>
+          <w:szCs w:val="32"/>
+        </w:rPr>
+      </w:pPr>
+      <w:bookmarkStart w:id="14" w:name="_Toc517849485"/>
+      <w:r>
+        <w:rPr>
+          <w:sz w:val="32"/>
+          <w:szCs w:val="32"/>
+        </w:rPr>
+        <w:t>Assumptions and Dependencies</w:t>
+      </w:r>
+      <w:bookmarkEnd w:id="14"/>
+    </w:p>
+    <w:p>
+      <w:pPr>
+        <w:spacing w:line="360" w:lineRule="auto"/>
+        <w:jc w:val="both"/>
+        <w:rPr>
+          <w:rFonts w:ascii="Times New Roman" w:hAnsi="Times New Roman" w:cs="Times New Roman"/>
+          <w:sz w:val="24"/>
+          <w:szCs w:val="24"/>
+        </w:rPr>
+      </w:pPr>
+      <w:r>
+        <w:rPr>
+          <w:rFonts w:ascii="Times New Roman" w:hAnsi="Times New Roman" w:cs="Times New Roman"/>
+          <w:sz w:val="24"/>
+          <w:szCs w:val="24"/>
+        </w:rPr>
+        <w:t xml:space="preserve">One assumption about the product is that it will always be used on </w:t>
+      </w:r>
+      <w:r>
+        <w:rPr>
+          <w:rFonts w:ascii="Times New Roman" w:hAnsi="Times New Roman" w:cs="Times New Roman"/>
+          <w:sz w:val="24"/>
+          <w:szCs w:val="24"/>
+        </w:rPr>
+        <w:t>platforms were R can be installed and that the system has</w:t>
+      </w:r>
+      <w:r>
+        <w:rPr>
+          <w:rFonts w:ascii="Times New Roman" w:hAnsi="Times New Roman" w:cs="Times New Roman"/>
+          <w:sz w:val="24"/>
+          <w:szCs w:val="24"/>
+        </w:rPr>
+        <w:t xml:space="preserve"> enough performance. </w:t>
+      </w:r>
+      <w:r>
+        <w:rPr>
+          <w:rFonts w:ascii="Times New Roman" w:hAnsi="Times New Roman" w:cs="Times New Roman"/>
+          <w:sz w:val="24"/>
+          <w:szCs w:val="24"/>
+        </w:rPr>
+        <w:t xml:space="preserve">It is assumed that the users have </w:t>
+      </w:r>
+      <w:r>
+        <w:rPr>
+          <w:rFonts w:ascii="Times New Roman" w:hAnsi="Times New Roman" w:cs="Times New Roman"/>
+          <w:sz w:val="24"/>
+          <w:szCs w:val="24"/>
+        </w:rPr>
+        <w:t xml:space="preserve">working </w:t>
+      </w:r>
+      <w:r>
+        <w:rPr>
+          <w:rFonts w:ascii="Times New Roman" w:hAnsi="Times New Roman" w:cs="Times New Roman"/>
+          <w:sz w:val="24"/>
+          <w:szCs w:val="24"/>
+        </w:rPr>
+        <w:t xml:space="preserve">and well configured </w:t>
+      </w:r>
+      <w:r>
+        <w:rPr>
+          <w:rFonts w:ascii="Times New Roman" w:hAnsi="Times New Roman" w:cs="Times New Roman"/>
+          <w:sz w:val="24"/>
+          <w:szCs w:val="24"/>
+        </w:rPr>
+        <w:t>R</w:t>
       </w:r>
       <w:r>
         <w:rPr>
@@ -7904,743 +8255,230 @@
         </w:rPr>
         <w:t xml:space="preserve"> </w:t>
       </w:r>
+      <w:r>
+        <w:rPr>
+          <w:rFonts w:ascii="Times New Roman" w:hAnsi="Times New Roman" w:cs="Times New Roman"/>
+          <w:sz w:val="24"/>
+          <w:szCs w:val="24"/>
+        </w:rPr>
+        <w:t>e</w:t>
+      </w:r>
+      <w:r>
+        <w:rPr>
+          <w:rFonts w:ascii="Times New Roman" w:hAnsi="Times New Roman" w:cs="Times New Roman"/>
+          <w:sz w:val="24"/>
+          <w:szCs w:val="24"/>
+        </w:rPr>
+        <w:t xml:space="preserve">nvironment version 1.6 or above is </w:t>
+      </w:r>
+      <w:r>
+        <w:rPr>
+          <w:rFonts w:ascii="Times New Roman" w:hAnsi="Times New Roman" w:cs="Times New Roman"/>
+          <w:sz w:val="24"/>
+          <w:szCs w:val="24"/>
+        </w:rPr>
+        <w:t>on their machine</w:t>
+      </w:r>
+      <w:r>
+        <w:rPr>
+          <w:rFonts w:ascii="Times New Roman" w:hAnsi="Times New Roman" w:cs="Times New Roman"/>
+          <w:sz w:val="24"/>
+          <w:szCs w:val="24"/>
+        </w:rPr>
+        <w:t>.</w:t>
+      </w:r>
+      <w:r>
+        <w:rPr>
+          <w:rFonts w:ascii="Times New Roman" w:hAnsi="Times New Roman" w:cs="Times New Roman"/>
+          <w:sz w:val="24"/>
+          <w:szCs w:val="24"/>
+        </w:rPr>
+        <w:t xml:space="preserve"> This is because most of the features of the system depend on R environment packages</w:t>
+      </w:r>
+      <w:r>
+        <w:rPr>
+          <w:rFonts w:ascii="Times New Roman" w:hAnsi="Times New Roman" w:cs="Times New Roman"/>
+          <w:sz w:val="24"/>
+          <w:szCs w:val="24"/>
+        </w:rPr>
+        <w:t xml:space="preserve"> and will work </w:t>
+      </w:r>
+      <w:r>
+        <w:rPr>
+          <w:rFonts w:ascii="Times New Roman" w:hAnsi="Times New Roman" w:cs="Times New Roman"/>
+          <w:sz w:val="24"/>
+          <w:szCs w:val="24"/>
+        </w:rPr>
+        <w:t xml:space="preserve">as intended </w:t>
+      </w:r>
+      <w:r>
+        <w:rPr>
+          <w:rFonts w:ascii="Times New Roman" w:hAnsi="Times New Roman" w:cs="Times New Roman"/>
+          <w:sz w:val="24"/>
+          <w:szCs w:val="24"/>
+        </w:rPr>
+        <w:t>only if these packages are installed</w:t>
+      </w:r>
+      <w:r>
+        <w:rPr>
+          <w:rFonts w:ascii="Times New Roman" w:hAnsi="Times New Roman" w:cs="Times New Roman"/>
+          <w:sz w:val="24"/>
+          <w:szCs w:val="24"/>
+        </w:rPr>
+        <w:t>.</w:t>
+      </w:r>
+      <w:r>
+        <w:rPr>
+          <w:rFonts w:ascii="Times New Roman" w:hAnsi="Times New Roman" w:cs="Times New Roman"/>
+          <w:sz w:val="24"/>
+          <w:szCs w:val="24"/>
+        </w:rPr>
+        <w:t xml:space="preserve"> </w:t>
+      </w:r>
+    </w:p>
+    <w:p>
+      <w:pPr>
+        <w:spacing w:line="360" w:lineRule="auto"/>
+        <w:jc w:val="both"/>
+        <w:rPr>
+          <w:rFonts w:ascii="Times New Roman" w:hAnsi="Times New Roman" w:cs="Times New Roman"/>
+          <w:sz w:val="24"/>
+          <w:szCs w:val="24"/>
+        </w:rPr>
+      </w:pPr>
+      <w:r>
+        <w:rPr>
+          <w:rFonts w:ascii="Times New Roman" w:hAnsi="Times New Roman" w:cs="Times New Roman"/>
+          <w:sz w:val="24"/>
+          <w:szCs w:val="24"/>
+        </w:rPr>
+        <w:t>It is also assumed that the users have a browse</w:t>
+      </w:r>
+      <w:r>
+        <w:rPr>
+          <w:rFonts w:ascii="Times New Roman" w:hAnsi="Times New Roman" w:cs="Times New Roman"/>
+          <w:sz w:val="24"/>
+          <w:szCs w:val="24"/>
+        </w:rPr>
+        <w:t>r on their computer since MSO has</w:t>
+      </w:r>
+      <w:r>
+        <w:rPr>
+          <w:rFonts w:ascii="Times New Roman" w:hAnsi="Times New Roman" w:cs="Times New Roman"/>
+          <w:sz w:val="24"/>
+          <w:szCs w:val="24"/>
+        </w:rPr>
+        <w:t xml:space="preserve"> a web based </w:t>
+      </w:r>
+      <w:r>
+        <w:rPr>
+          <w:rFonts w:ascii="Times New Roman" w:hAnsi="Times New Roman" w:cs="Times New Roman"/>
+          <w:sz w:val="24"/>
+          <w:szCs w:val="24"/>
+        </w:rPr>
+        <w:t>interface.</w:t>
+      </w:r>
+    </w:p>
+    <w:p>
+      <w:pPr>
+        <w:spacing w:line="360" w:lineRule="auto"/>
+        <w:jc w:val="both"/>
+        <w:rPr>
+          <w:rFonts w:ascii="Times New Roman" w:hAnsi="Times New Roman" w:cs="Times New Roman"/>
+          <w:sz w:val="24"/>
+          <w:szCs w:val="24"/>
+        </w:rPr>
+      </w:pPr>
+      <w:r>
+        <w:rPr>
+          <w:rFonts w:ascii="Times New Roman" w:hAnsi="Times New Roman" w:cs="Times New Roman"/>
+          <w:sz w:val="24"/>
+          <w:szCs w:val="24"/>
+        </w:rPr>
+        <w:t>Beyond this, no other assumptions and dependencies are necessary to run the system.</w:t>
+      </w:r>
+    </w:p>
+    <w:p>
+      <w:pPr>
+        <w:pStyle w:val="Heading1"/>
+        <w:jc w:val="both"/>
+        <w:rPr>
+          <w:sz w:val="36"/>
+          <w:szCs w:val="36"/>
+        </w:rPr>
+      </w:pPr>
+      <w:bookmarkStart w:id="15" w:name="_Toc517849486"/>
+      <w:r>
+        <w:rPr>
+          <w:sz w:val="36"/>
+          <w:szCs w:val="36"/>
+        </w:rPr>
+        <w:lastRenderedPageBreak/>
+        <w:t>External Interface Requirements</w:t>
+      </w:r>
+      <w:bookmarkEnd w:id="15"/>
     </w:p>
     <w:p>
       <w:pPr>
         <w:pStyle w:val="Heading2"/>
         <w:jc w:val="both"/>
-      </w:pPr>
-      <w:bookmarkStart w:id="12" w:name="_Toc517849483"/>
-      <w:r>
-        <w:t>Design and Implementation Constraints</w:t>
-      </w:r>
-      <w:r>
+        <w:rPr>
+          <w:sz w:val="32"/>
+          <w:szCs w:val="32"/>
+        </w:rPr>
+      </w:pPr>
+      <w:bookmarkStart w:id="16" w:name="_Toc517849487"/>
+      <w:r>
+        <w:rPr>
+          <w:sz w:val="32"/>
+          <w:szCs w:val="32"/>
+        </w:rPr>
+        <w:t>User Interfaces.</w:t>
+      </w:r>
+      <w:bookmarkEnd w:id="16"/>
+    </w:p>
+    <w:p>
+      <w:pPr>
+        <w:spacing w:line="360" w:lineRule="auto"/>
+        <w:jc w:val="both"/>
+        <w:rPr>
+          <w:rFonts w:ascii="Times New Roman" w:hAnsi="Times New Roman" w:cs="Times New Roman"/>
+          <w:sz w:val="24"/>
+          <w:szCs w:val="24"/>
+        </w:rPr>
+      </w:pPr>
+      <w:r>
+        <w:rPr>
+          <w:rFonts w:ascii="Times New Roman" w:hAnsi="Times New Roman" w:cs="Times New Roman"/>
+          <w:sz w:val="24"/>
+          <w:szCs w:val="24"/>
+        </w:rPr>
+        <w:t>Below are some of the user interfaces in the multi salient object analysis system</w:t>
+      </w:r>
+      <w:r>
+        <w:rPr>
+          <w:rFonts w:ascii="Times New Roman" w:hAnsi="Times New Roman" w:cs="Times New Roman"/>
+          <w:sz w:val="24"/>
+          <w:szCs w:val="24"/>
+        </w:rPr>
         <w:t>.</w:t>
       </w:r>
-      <w:bookmarkEnd w:id="12"/>
-    </w:p>
-    <w:p>
-      <w:pPr>
-        <w:spacing w:line="360" w:lineRule="auto"/>
-        <w:jc w:val="both"/>
-        <w:rPr>
-          <w:rFonts w:ascii="Times New Roman" w:hAnsi="Times New Roman" w:cs="Times New Roman"/>
-          <w:sz w:val="24"/>
-          <w:szCs w:val="24"/>
-        </w:rPr>
-      </w:pPr>
-      <w:r>
-        <w:rPr>
-          <w:rFonts w:ascii="Times New Roman" w:hAnsi="Times New Roman" w:cs="Times New Roman"/>
-          <w:sz w:val="24"/>
-          <w:szCs w:val="24"/>
-        </w:rPr>
-        <w:t xml:space="preserve">MSO system is platform independent and will be </w:t>
-      </w:r>
-      <w:r>
-        <w:rPr>
-          <w:rFonts w:ascii="Times New Roman" w:hAnsi="Times New Roman" w:cs="Times New Roman"/>
-          <w:sz w:val="24"/>
-          <w:szCs w:val="24"/>
-        </w:rPr>
-        <w:t xml:space="preserve">written in </w:t>
-      </w:r>
-      <w:r>
-        <w:rPr>
-          <w:rFonts w:ascii="Times New Roman" w:hAnsi="Times New Roman" w:cs="Times New Roman"/>
-          <w:sz w:val="24"/>
-          <w:szCs w:val="24"/>
-        </w:rPr>
-        <w:t>R</w:t>
-      </w:r>
-      <w:r>
-        <w:rPr>
-          <w:rFonts w:ascii="Times New Roman" w:hAnsi="Times New Roman" w:cs="Times New Roman"/>
-          <w:sz w:val="24"/>
-          <w:szCs w:val="24"/>
-        </w:rPr>
-        <w:t xml:space="preserve">. Its user interface </w:t>
-      </w:r>
-      <w:r>
-        <w:rPr>
-          <w:rFonts w:ascii="Times New Roman" w:hAnsi="Times New Roman" w:cs="Times New Roman"/>
-          <w:sz w:val="24"/>
-          <w:szCs w:val="24"/>
-        </w:rPr>
-        <w:t>will be</w:t>
-      </w:r>
-      <w:r>
-        <w:rPr>
-          <w:rFonts w:ascii="Times New Roman" w:hAnsi="Times New Roman" w:cs="Times New Roman"/>
-          <w:sz w:val="24"/>
-          <w:szCs w:val="24"/>
-        </w:rPr>
-        <w:t xml:space="preserve"> written with </w:t>
-      </w:r>
-      <w:r>
-        <w:rPr>
-          <w:rFonts w:ascii="Times New Roman" w:hAnsi="Times New Roman" w:cs="Times New Roman"/>
-          <w:sz w:val="24"/>
-          <w:szCs w:val="24"/>
-        </w:rPr>
-        <w:t>R shiny</w:t>
-      </w:r>
-      <w:r>
-        <w:rPr>
-          <w:rFonts w:ascii="Times New Roman" w:hAnsi="Times New Roman" w:cs="Times New Roman"/>
-          <w:sz w:val="24"/>
-          <w:szCs w:val="24"/>
-        </w:rPr>
-        <w:t xml:space="preserve"> package functions</w:t>
-      </w:r>
-      <w:r>
-        <w:rPr>
-          <w:rFonts w:ascii="Times New Roman" w:hAnsi="Times New Roman" w:cs="Times New Roman"/>
-          <w:sz w:val="24"/>
-          <w:szCs w:val="24"/>
-        </w:rPr>
-        <w:t xml:space="preserve">, so anyone who wishes to work on further development </w:t>
-      </w:r>
-      <w:r>
-        <w:rPr>
-          <w:rFonts w:ascii="Times New Roman" w:hAnsi="Times New Roman" w:cs="Times New Roman"/>
-          <w:sz w:val="24"/>
-          <w:szCs w:val="24"/>
-        </w:rPr>
-        <w:t>of the system</w:t>
-      </w:r>
-      <w:r>
-        <w:rPr>
-          <w:rFonts w:ascii="Times New Roman" w:hAnsi="Times New Roman" w:cs="Times New Roman"/>
-          <w:sz w:val="24"/>
-          <w:szCs w:val="24"/>
-        </w:rPr>
-        <w:t xml:space="preserve"> has to know this programming language.</w:t>
-      </w:r>
-    </w:p>
-    <w:p>
-      <w:pPr>
-        <w:spacing w:line="360" w:lineRule="auto"/>
-        <w:jc w:val="both"/>
-        <w:rPr>
-          <w:rFonts w:ascii="Times New Roman" w:hAnsi="Times New Roman" w:cs="Times New Roman"/>
-          <w:sz w:val="24"/>
-          <w:szCs w:val="24"/>
-        </w:rPr>
-      </w:pPr>
-      <w:r>
-        <w:rPr>
-          <w:rFonts w:ascii="Times New Roman" w:hAnsi="Times New Roman" w:cs="Times New Roman"/>
-          <w:sz w:val="24"/>
-          <w:szCs w:val="24"/>
-        </w:rPr>
-        <w:t xml:space="preserve">The </w:t>
-      </w:r>
-      <w:r>
-        <w:rPr>
-          <w:rFonts w:ascii="Times New Roman" w:hAnsi="Times New Roman" w:cs="Times New Roman"/>
-          <w:sz w:val="24"/>
-          <w:szCs w:val="24"/>
-        </w:rPr>
-        <w:t xml:space="preserve">memory </w:t>
-      </w:r>
-      <w:r>
-        <w:rPr>
-          <w:rFonts w:ascii="Times New Roman" w:hAnsi="Times New Roman" w:cs="Times New Roman"/>
-          <w:sz w:val="24"/>
-          <w:szCs w:val="24"/>
-        </w:rPr>
-        <w:t>requirements of Multi Salient Object detection system</w:t>
-      </w:r>
-      <w:r>
-        <w:rPr>
-          <w:rFonts w:ascii="Times New Roman" w:hAnsi="Times New Roman" w:cs="Times New Roman"/>
-          <w:sz w:val="24"/>
-          <w:szCs w:val="24"/>
-        </w:rPr>
-        <w:t xml:space="preserve"> </w:t>
-      </w:r>
-      <w:r>
-        <w:rPr>
-          <w:rFonts w:ascii="Times New Roman" w:hAnsi="Times New Roman" w:cs="Times New Roman"/>
-          <w:sz w:val="24"/>
-          <w:szCs w:val="24"/>
-        </w:rPr>
-        <w:t xml:space="preserve">will be </w:t>
-      </w:r>
-      <w:r>
-        <w:rPr>
-          <w:rFonts w:ascii="Times New Roman" w:hAnsi="Times New Roman" w:cs="Times New Roman"/>
-          <w:sz w:val="24"/>
-          <w:szCs w:val="24"/>
-        </w:rPr>
-        <w:t>small since it is a light weight application.</w:t>
-      </w:r>
-    </w:p>
-    <w:p>
-      <w:pPr>
-        <w:spacing w:line="360" w:lineRule="auto"/>
-        <w:jc w:val="both"/>
-        <w:rPr>
-          <w:rFonts w:ascii="Times New Roman" w:hAnsi="Times New Roman" w:cs="Times New Roman"/>
-          <w:sz w:val="24"/>
-          <w:szCs w:val="24"/>
-        </w:rPr>
-      </w:pPr>
-      <w:r>
-        <w:rPr>
-          <w:rFonts w:ascii="Times New Roman" w:hAnsi="Times New Roman" w:cs="Times New Roman"/>
-          <w:sz w:val="24"/>
-          <w:szCs w:val="24"/>
-        </w:rPr>
-        <w:t>MSO</w:t>
-      </w:r>
-      <w:r>
-        <w:rPr>
-          <w:rFonts w:ascii="Times New Roman" w:hAnsi="Times New Roman" w:cs="Times New Roman"/>
-          <w:sz w:val="24"/>
-          <w:szCs w:val="24"/>
-        </w:rPr>
-        <w:t xml:space="preserve"> is meant to be quick and responsive, even when dealing with large </w:t>
-      </w:r>
-      <w:r>
-        <w:rPr>
-          <w:rFonts w:ascii="Times New Roman" w:hAnsi="Times New Roman" w:cs="Times New Roman"/>
-          <w:sz w:val="24"/>
-          <w:szCs w:val="24"/>
-        </w:rPr>
-        <w:t>number</w:t>
-      </w:r>
-      <w:r>
-        <w:rPr>
-          <w:rFonts w:ascii="Times New Roman" w:hAnsi="Times New Roman" w:cs="Times New Roman"/>
-          <w:sz w:val="24"/>
-          <w:szCs w:val="24"/>
-        </w:rPr>
-        <w:t xml:space="preserve"> of</w:t>
-      </w:r>
-      <w:r>
-        <w:rPr>
-          <w:rFonts w:ascii="Times New Roman" w:hAnsi="Times New Roman" w:cs="Times New Roman"/>
-          <w:sz w:val="24"/>
-          <w:szCs w:val="24"/>
-        </w:rPr>
-        <w:t xml:space="preserve"> transactions, so each feature must be designed and impl</w:t>
-      </w:r>
-      <w:r>
-        <w:rPr>
-          <w:rFonts w:ascii="Times New Roman" w:hAnsi="Times New Roman" w:cs="Times New Roman"/>
-          <w:sz w:val="24"/>
-          <w:szCs w:val="24"/>
-        </w:rPr>
-        <w:t>emented with efficiency in mind.</w:t>
-      </w:r>
-    </w:p>
-    <w:p>
-      <w:pPr>
-        <w:pStyle w:val="Heading2"/>
-        <w:jc w:val="both"/>
-      </w:pPr>
-      <w:bookmarkStart w:id="13" w:name="_Toc517849484"/>
-      <w:r>
-        <w:t>User Documentation.</w:t>
-      </w:r>
-      <w:bookmarkEnd w:id="13"/>
-    </w:p>
-    <w:p>
-      <w:pPr>
-        <w:spacing w:line="360" w:lineRule="auto"/>
-        <w:jc w:val="both"/>
-        <w:rPr>
-          <w:rFonts w:ascii="Times New Roman" w:hAnsi="Times New Roman" w:cs="Times New Roman"/>
-          <w:sz w:val="24"/>
-          <w:szCs w:val="24"/>
-        </w:rPr>
-      </w:pPr>
-      <w:r>
-        <w:rPr>
-          <w:rFonts w:ascii="Times New Roman" w:hAnsi="Times New Roman" w:cs="Times New Roman"/>
-          <w:sz w:val="24"/>
-          <w:szCs w:val="24"/>
-        </w:rPr>
-        <w:t>T</w:t>
-      </w:r>
-      <w:r>
-        <w:rPr>
-          <w:rFonts w:ascii="Times New Roman" w:hAnsi="Times New Roman" w:cs="Times New Roman"/>
-          <w:sz w:val="24"/>
-          <w:szCs w:val="24"/>
-        </w:rPr>
-        <w:t>hough</w:t>
-      </w:r>
-      <w:r>
-        <w:rPr>
-          <w:rFonts w:ascii="Times New Roman" w:hAnsi="Times New Roman" w:cs="Times New Roman"/>
-          <w:sz w:val="24"/>
-          <w:szCs w:val="24"/>
-        </w:rPr>
-        <w:t xml:space="preserve">, the </w:t>
-      </w:r>
-      <w:r>
-        <w:rPr>
-          <w:rFonts w:ascii="Times New Roman" w:hAnsi="Times New Roman" w:cs="Times New Roman"/>
-          <w:sz w:val="24"/>
-          <w:szCs w:val="24"/>
-        </w:rPr>
-        <w:t>system</w:t>
-      </w:r>
-      <w:r>
-        <w:rPr>
-          <w:rFonts w:ascii="Times New Roman" w:hAnsi="Times New Roman" w:cs="Times New Roman"/>
-          <w:sz w:val="24"/>
-          <w:szCs w:val="24"/>
-        </w:rPr>
-        <w:t xml:space="preserve"> will be designed to be as simple t</w:t>
-      </w:r>
-      <w:r>
-        <w:rPr>
-          <w:rFonts w:ascii="Times New Roman" w:hAnsi="Times New Roman" w:cs="Times New Roman"/>
-          <w:sz w:val="24"/>
-          <w:szCs w:val="24"/>
-        </w:rPr>
-        <w:t>o use as possible, u</w:t>
-      </w:r>
-      <w:r>
-        <w:rPr>
-          <w:rFonts w:ascii="Times New Roman" w:hAnsi="Times New Roman" w:cs="Times New Roman"/>
-          <w:sz w:val="24"/>
-          <w:szCs w:val="24"/>
-        </w:rPr>
-        <w:t xml:space="preserve">sers may still require some supplementary information about each component of the system. </w:t>
-      </w:r>
-      <w:r>
-        <w:rPr>
-          <w:rFonts w:ascii="Times New Roman" w:hAnsi="Times New Roman" w:cs="Times New Roman"/>
-          <w:sz w:val="24"/>
-          <w:szCs w:val="24"/>
-        </w:rPr>
-        <w:t>For this reason, t</w:t>
-      </w:r>
-      <w:r>
-        <w:rPr>
-          <w:rFonts w:ascii="Times New Roman" w:hAnsi="Times New Roman" w:cs="Times New Roman"/>
-          <w:sz w:val="24"/>
-          <w:szCs w:val="24"/>
-        </w:rPr>
-        <w:t xml:space="preserve">he </w:t>
-      </w:r>
-      <w:r>
-        <w:rPr>
-          <w:rFonts w:ascii="Times New Roman" w:hAnsi="Times New Roman" w:cs="Times New Roman"/>
-          <w:sz w:val="24"/>
-          <w:szCs w:val="24"/>
-        </w:rPr>
-        <w:t xml:space="preserve">system will </w:t>
-      </w:r>
-      <w:r>
-        <w:rPr>
-          <w:rFonts w:ascii="Times New Roman" w:hAnsi="Times New Roman" w:cs="Times New Roman"/>
-          <w:sz w:val="24"/>
-          <w:szCs w:val="24"/>
-        </w:rPr>
-        <w:t xml:space="preserve">contain </w:t>
-      </w:r>
-      <w:r>
-        <w:rPr>
-          <w:rFonts w:ascii="Times New Roman" w:hAnsi="Times New Roman" w:cs="Times New Roman"/>
-          <w:sz w:val="24"/>
-          <w:szCs w:val="24"/>
-        </w:rPr>
-        <w:t>a feature</w:t>
-      </w:r>
-      <w:r>
-        <w:rPr>
-          <w:rFonts w:ascii="Times New Roman" w:hAnsi="Times New Roman" w:cs="Times New Roman"/>
-          <w:sz w:val="24"/>
-          <w:szCs w:val="24"/>
-        </w:rPr>
-        <w:t xml:space="preserve"> that offer this</w:t>
-      </w:r>
-      <w:r>
-        <w:rPr>
-          <w:rFonts w:ascii="Times New Roman" w:hAnsi="Times New Roman" w:cs="Times New Roman"/>
-          <w:sz w:val="24"/>
-          <w:szCs w:val="24"/>
-        </w:rPr>
-        <w:t>. T</w:t>
-      </w:r>
-      <w:r>
-        <w:rPr>
-          <w:rFonts w:ascii="Times New Roman" w:hAnsi="Times New Roman" w:cs="Times New Roman"/>
-          <w:sz w:val="24"/>
-          <w:szCs w:val="24"/>
-        </w:rPr>
-        <w:t xml:space="preserve">he </w:t>
-      </w:r>
-      <w:r>
-        <w:rPr>
-          <w:rFonts w:ascii="Times New Roman" w:hAnsi="Times New Roman" w:cs="Times New Roman"/>
-          <w:sz w:val="24"/>
-          <w:szCs w:val="24"/>
-        </w:rPr>
-        <w:t>Help menu will be implemented as part of the system so that users can get help readily when they encounter difficulties while using the system.</w:t>
-      </w:r>
-    </w:p>
-    <w:p>
-      <w:pPr>
-        <w:spacing w:line="360" w:lineRule="auto"/>
-        <w:jc w:val="both"/>
-        <w:rPr>
-          <w:rFonts w:ascii="Times New Roman" w:hAnsi="Times New Roman" w:cs="Times New Roman"/>
-          <w:sz w:val="24"/>
-          <w:szCs w:val="24"/>
-        </w:rPr>
-      </w:pPr>
-      <w:r>
-        <w:rPr>
-          <w:rFonts w:ascii="Times New Roman" w:hAnsi="Times New Roman" w:cs="Times New Roman"/>
-          <w:sz w:val="24"/>
-          <w:szCs w:val="24"/>
-        </w:rPr>
-        <w:t xml:space="preserve">The Help menu is a collection of topics covering each of the application’s </w:t>
-      </w:r>
-      <w:r>
-        <w:rPr>
-          <w:rFonts w:ascii="Times New Roman" w:hAnsi="Times New Roman" w:cs="Times New Roman"/>
-          <w:sz w:val="24"/>
-          <w:szCs w:val="24"/>
-        </w:rPr>
-        <w:t xml:space="preserve">functionality and its </w:t>
-      </w:r>
-      <w:r>
-        <w:rPr>
-          <w:rFonts w:ascii="Times New Roman" w:hAnsi="Times New Roman" w:cs="Times New Roman"/>
-          <w:sz w:val="24"/>
-          <w:szCs w:val="24"/>
-        </w:rPr>
-        <w:t>features</w:t>
-      </w:r>
-      <w:r>
-        <w:rPr>
-          <w:rFonts w:ascii="Times New Roman" w:hAnsi="Times New Roman" w:cs="Times New Roman"/>
-          <w:sz w:val="24"/>
-          <w:szCs w:val="24"/>
-        </w:rPr>
-        <w:t xml:space="preserve">. </w:t>
-      </w:r>
-      <w:r>
-        <w:rPr>
-          <w:rFonts w:ascii="Times New Roman" w:hAnsi="Times New Roman" w:cs="Times New Roman"/>
-          <w:sz w:val="24"/>
-          <w:szCs w:val="24"/>
-        </w:rPr>
-        <w:t>At any time, the user can navigate to the Help menu and selec</w:t>
-      </w:r>
-      <w:r>
-        <w:rPr>
-          <w:rFonts w:ascii="Times New Roman" w:hAnsi="Times New Roman" w:cs="Times New Roman"/>
-          <w:sz w:val="24"/>
-          <w:szCs w:val="24"/>
-        </w:rPr>
-        <w:t xml:space="preserve">t any of these topics to obtain </w:t>
-      </w:r>
-      <w:r>
-        <w:rPr>
-          <w:rFonts w:ascii="Times New Roman" w:hAnsi="Times New Roman" w:cs="Times New Roman"/>
-          <w:sz w:val="24"/>
-          <w:szCs w:val="24"/>
-        </w:rPr>
-        <w:t xml:space="preserve">more information. </w:t>
-      </w:r>
-    </w:p>
-    <w:p>
-      <w:pPr>
-        <w:pStyle w:val="Heading2"/>
-        <w:jc w:val="both"/>
-      </w:pPr>
-      <w:bookmarkStart w:id="14" w:name="_Toc517849485"/>
-      <w:r>
-        <w:t>Assumptions and Dependencies</w:t>
-      </w:r>
-      <w:bookmarkEnd w:id="14"/>
-    </w:p>
-    <w:p>
-      <w:pPr>
-        <w:spacing w:line="360" w:lineRule="auto"/>
-        <w:jc w:val="both"/>
-        <w:rPr>
-          <w:rFonts w:ascii="Times New Roman" w:hAnsi="Times New Roman" w:cs="Times New Roman"/>
-          <w:sz w:val="24"/>
-          <w:szCs w:val="24"/>
-        </w:rPr>
-      </w:pPr>
-      <w:r>
-        <w:rPr>
-          <w:rFonts w:ascii="Times New Roman" w:hAnsi="Times New Roman" w:cs="Times New Roman"/>
-          <w:sz w:val="24"/>
-          <w:szCs w:val="24"/>
-        </w:rPr>
-        <w:t xml:space="preserve">One assumption about the product is that it will always be used on </w:t>
-      </w:r>
-      <w:r>
-        <w:rPr>
-          <w:rFonts w:ascii="Times New Roman" w:hAnsi="Times New Roman" w:cs="Times New Roman"/>
-          <w:sz w:val="24"/>
-          <w:szCs w:val="24"/>
-        </w:rPr>
-        <w:t>platforms were R can be installed and that the system has</w:t>
-      </w:r>
-      <w:r>
-        <w:rPr>
-          <w:rFonts w:ascii="Times New Roman" w:hAnsi="Times New Roman" w:cs="Times New Roman"/>
-          <w:sz w:val="24"/>
-          <w:szCs w:val="24"/>
-        </w:rPr>
-        <w:t xml:space="preserve"> enough performance. </w:t>
-      </w:r>
-      <w:r>
-        <w:rPr>
-          <w:rFonts w:ascii="Times New Roman" w:hAnsi="Times New Roman" w:cs="Times New Roman"/>
-          <w:sz w:val="24"/>
-          <w:szCs w:val="24"/>
-        </w:rPr>
-        <w:t xml:space="preserve">It is assumed that the users have </w:t>
-      </w:r>
-      <w:r>
-        <w:rPr>
-          <w:rFonts w:ascii="Times New Roman" w:hAnsi="Times New Roman" w:cs="Times New Roman"/>
-          <w:sz w:val="24"/>
-          <w:szCs w:val="24"/>
-        </w:rPr>
-        <w:t xml:space="preserve">working </w:t>
-      </w:r>
-      <w:r>
-        <w:rPr>
-          <w:rFonts w:ascii="Times New Roman" w:hAnsi="Times New Roman" w:cs="Times New Roman"/>
-          <w:sz w:val="24"/>
-          <w:szCs w:val="24"/>
-        </w:rPr>
-        <w:t xml:space="preserve">and well configured </w:t>
-      </w:r>
-      <w:r>
-        <w:rPr>
-          <w:rFonts w:ascii="Times New Roman" w:hAnsi="Times New Roman" w:cs="Times New Roman"/>
-          <w:sz w:val="24"/>
-          <w:szCs w:val="24"/>
-        </w:rPr>
-        <w:t>R</w:t>
-      </w:r>
-      <w:r>
-        <w:rPr>
-          <w:rFonts w:ascii="Times New Roman" w:hAnsi="Times New Roman" w:cs="Times New Roman"/>
-          <w:sz w:val="24"/>
-          <w:szCs w:val="24"/>
-        </w:rPr>
-        <w:t xml:space="preserve"> </w:t>
-      </w:r>
-      <w:r>
-        <w:rPr>
-          <w:rFonts w:ascii="Times New Roman" w:hAnsi="Times New Roman" w:cs="Times New Roman"/>
-          <w:sz w:val="24"/>
-          <w:szCs w:val="24"/>
-        </w:rPr>
-        <w:t>e</w:t>
-      </w:r>
-      <w:r>
-        <w:rPr>
-          <w:rFonts w:ascii="Times New Roman" w:hAnsi="Times New Roman" w:cs="Times New Roman"/>
-          <w:sz w:val="24"/>
-          <w:szCs w:val="24"/>
-        </w:rPr>
-        <w:t xml:space="preserve">nvironment version 1.6 or above is </w:t>
-      </w:r>
-      <w:r>
-        <w:rPr>
-          <w:rFonts w:ascii="Times New Roman" w:hAnsi="Times New Roman" w:cs="Times New Roman"/>
-          <w:sz w:val="24"/>
-          <w:szCs w:val="24"/>
-        </w:rPr>
-        <w:t>on their machine</w:t>
-      </w:r>
-      <w:r>
-        <w:rPr>
-          <w:rFonts w:ascii="Times New Roman" w:hAnsi="Times New Roman" w:cs="Times New Roman"/>
-          <w:sz w:val="24"/>
-          <w:szCs w:val="24"/>
-        </w:rPr>
-        <w:t>.</w:t>
-      </w:r>
-      <w:r>
-        <w:rPr>
-          <w:rFonts w:ascii="Times New Roman" w:hAnsi="Times New Roman" w:cs="Times New Roman"/>
-          <w:sz w:val="24"/>
-          <w:szCs w:val="24"/>
-        </w:rPr>
-        <w:t xml:space="preserve"> This is because most of the features of the system depend on R environment packages</w:t>
-      </w:r>
-      <w:r>
-        <w:rPr>
-          <w:rFonts w:ascii="Times New Roman" w:hAnsi="Times New Roman" w:cs="Times New Roman"/>
-          <w:sz w:val="24"/>
-          <w:szCs w:val="24"/>
-        </w:rPr>
-        <w:t xml:space="preserve"> and will work </w:t>
-      </w:r>
-      <w:r>
-        <w:rPr>
-          <w:rFonts w:ascii="Times New Roman" w:hAnsi="Times New Roman" w:cs="Times New Roman"/>
-          <w:sz w:val="24"/>
-          <w:szCs w:val="24"/>
-        </w:rPr>
-        <w:t xml:space="preserve">as intended </w:t>
-      </w:r>
-      <w:r>
-        <w:rPr>
-          <w:rFonts w:ascii="Times New Roman" w:hAnsi="Times New Roman" w:cs="Times New Roman"/>
-          <w:sz w:val="24"/>
-          <w:szCs w:val="24"/>
-        </w:rPr>
-        <w:t>only if these packages are installed</w:t>
-      </w:r>
-      <w:r>
-        <w:rPr>
-          <w:rFonts w:ascii="Times New Roman" w:hAnsi="Times New Roman" w:cs="Times New Roman"/>
-          <w:sz w:val="24"/>
-          <w:szCs w:val="24"/>
-        </w:rPr>
-        <w:t>.</w:t>
-      </w:r>
-      <w:r>
-        <w:rPr>
-          <w:rFonts w:ascii="Times New Roman" w:hAnsi="Times New Roman" w:cs="Times New Roman"/>
-          <w:sz w:val="24"/>
-          <w:szCs w:val="24"/>
-        </w:rPr>
-        <w:t xml:space="preserve"> </w:t>
-      </w:r>
-    </w:p>
-    <w:p>
-      <w:pPr>
-        <w:spacing w:line="360" w:lineRule="auto"/>
-        <w:jc w:val="both"/>
-        <w:rPr>
-          <w:rFonts w:ascii="Times New Roman" w:hAnsi="Times New Roman" w:cs="Times New Roman"/>
-          <w:sz w:val="24"/>
-          <w:szCs w:val="24"/>
-        </w:rPr>
-      </w:pPr>
-      <w:r>
-        <w:rPr>
-          <w:rFonts w:ascii="Times New Roman" w:hAnsi="Times New Roman" w:cs="Times New Roman"/>
-          <w:sz w:val="24"/>
-          <w:szCs w:val="24"/>
-        </w:rPr>
-        <w:t>It is also assumed that the users have a browse</w:t>
-      </w:r>
-      <w:r>
-        <w:rPr>
-          <w:rFonts w:ascii="Times New Roman" w:hAnsi="Times New Roman" w:cs="Times New Roman"/>
-          <w:sz w:val="24"/>
-          <w:szCs w:val="24"/>
-        </w:rPr>
-        <w:t>r on their computer since MSO has</w:t>
-      </w:r>
-      <w:r>
-        <w:rPr>
-          <w:rFonts w:ascii="Times New Roman" w:hAnsi="Times New Roman" w:cs="Times New Roman"/>
-          <w:sz w:val="24"/>
-          <w:szCs w:val="24"/>
-        </w:rPr>
-        <w:t xml:space="preserve"> a web based </w:t>
-      </w:r>
-      <w:r>
-        <w:rPr>
-          <w:rFonts w:ascii="Times New Roman" w:hAnsi="Times New Roman" w:cs="Times New Roman"/>
-          <w:sz w:val="24"/>
-          <w:szCs w:val="24"/>
-        </w:rPr>
-        <w:t>interface.</w:t>
-      </w:r>
-    </w:p>
-    <w:p>
-      <w:pPr>
-        <w:spacing w:line="360" w:lineRule="auto"/>
-        <w:jc w:val="both"/>
-        <w:rPr>
-          <w:rFonts w:ascii="Times New Roman" w:hAnsi="Times New Roman" w:cs="Times New Roman"/>
-          <w:sz w:val="24"/>
-          <w:szCs w:val="24"/>
-        </w:rPr>
-      </w:pPr>
-      <w:r>
-        <w:rPr>
-          <w:rFonts w:ascii="Times New Roman" w:hAnsi="Times New Roman" w:cs="Times New Roman"/>
-          <w:sz w:val="24"/>
-          <w:szCs w:val="24"/>
-        </w:rPr>
-        <w:lastRenderedPageBreak/>
-        <w:t>Beyond this, no other assumptions and dependencies are necessary to run the system.</w:t>
-      </w:r>
-    </w:p>
-    <w:p>
-      <w:pPr>
-        <w:pStyle w:val="Heading1"/>
-        <w:jc w:val="both"/>
-      </w:pPr>
-      <w:bookmarkStart w:id="15" w:name="_Toc517849486"/>
-      <w:r>
-        <w:t>External Interface Requirements</w:t>
-      </w:r>
-      <w:bookmarkEnd w:id="15"/>
-    </w:p>
-    <w:p>
-      <w:pPr>
-        <w:pStyle w:val="Heading2"/>
-        <w:jc w:val="both"/>
-      </w:pPr>
-      <w:bookmarkStart w:id="16" w:name="_Toc517849487"/>
-      <w:r>
-        <w:t>User Interfaces</w:t>
-      </w:r>
-      <w:r>
-        <w:t>.</w:t>
-      </w:r>
-      <w:bookmarkEnd w:id="16"/>
-    </w:p>
-    <w:p>
-      <w:pPr>
-        <w:spacing w:line="360" w:lineRule="auto"/>
-        <w:jc w:val="both"/>
-        <w:rPr>
-          <w:rFonts w:ascii="Times New Roman" w:hAnsi="Times New Roman" w:cs="Times New Roman"/>
-          <w:sz w:val="24"/>
-          <w:szCs w:val="24"/>
-        </w:rPr>
-      </w:pPr>
-      <w:r>
-        <w:rPr>
-          <w:rFonts w:ascii="Times New Roman" w:hAnsi="Times New Roman" w:cs="Times New Roman"/>
-          <w:sz w:val="24"/>
-          <w:szCs w:val="24"/>
-        </w:rPr>
-        <w:t>Below are some of the user interfaces in the multi salient object analysis system</w:t>
-      </w:r>
-      <w:r>
-        <w:rPr>
-          <w:rFonts w:ascii="Times New Roman" w:hAnsi="Times New Roman" w:cs="Times New Roman"/>
-          <w:sz w:val="24"/>
-          <w:szCs w:val="24"/>
-        </w:rPr>
-        <w:t>.</w:t>
-      </w:r>
     </w:p>
     <w:p>
       <w:pPr>
         <w:pStyle w:val="Heading3"/>
         <w:jc w:val="both"/>
+        <w:rPr>
+          <w:sz w:val="28"/>
+          <w:szCs w:val="28"/>
+        </w:rPr>
       </w:pPr>
       <w:bookmarkStart w:id="17" w:name="_Toc517849488"/>
       <w:r>
+        <w:rPr>
+          <w:sz w:val="28"/>
+          <w:szCs w:val="28"/>
+        </w:rPr>
         <w:t>Page containing scenes with one salient object</w:t>
       </w:r>
       <w:bookmarkEnd w:id="17"/>
@@ -8734,9 +8572,17 @@
       <w:pPr>
         <w:pStyle w:val="Heading3"/>
         <w:jc w:val="both"/>
+        <w:rPr>
+          <w:sz w:val="28"/>
+          <w:szCs w:val="28"/>
+        </w:rPr>
       </w:pPr>
       <w:bookmarkStart w:id="19" w:name="_Toc517849489"/>
       <w:r>
+        <w:rPr>
+          <w:sz w:val="28"/>
+          <w:szCs w:val="28"/>
+        </w:rPr>
         <w:t>Help page containing system documentation</w:t>
       </w:r>
       <w:bookmarkEnd w:id="19"/>
@@ -8830,9 +8676,17 @@
       <w:pPr>
         <w:pStyle w:val="Heading3"/>
         <w:jc w:val="both"/>
+        <w:rPr>
+          <w:sz w:val="28"/>
+          <w:szCs w:val="28"/>
+        </w:rPr>
       </w:pPr>
       <w:bookmarkStart w:id="21" w:name="_Toc517849490"/>
       <w:r>
+        <w:rPr>
+          <w:sz w:val="28"/>
+          <w:szCs w:val="28"/>
+        </w:rPr>
         <w:lastRenderedPageBreak/>
         <w:t>Page where user can preview a scene and see the number of salient objects it contains</w:t>
       </w:r>
@@ -8933,9 +8787,17 @@
       <w:pPr>
         <w:pStyle w:val="Heading2"/>
         <w:jc w:val="both"/>
+        <w:rPr>
+          <w:sz w:val="32"/>
+          <w:szCs w:val="32"/>
+        </w:rPr>
       </w:pPr>
       <w:bookmarkStart w:id="23" w:name="_Toc517849491"/>
       <w:r>
+        <w:rPr>
+          <w:sz w:val="32"/>
+          <w:szCs w:val="32"/>
+        </w:rPr>
         <w:t>Hardware Interfaces.</w:t>
       </w:r>
       <w:bookmarkEnd w:id="23"/>
@@ -9181,12 +9043,24 @@
       <w:pPr>
         <w:pStyle w:val="Heading2"/>
         <w:jc w:val="both"/>
+        <w:rPr>
+          <w:sz w:val="32"/>
+          <w:szCs w:val="32"/>
+        </w:rPr>
       </w:pPr>
       <w:bookmarkStart w:id="24" w:name="_Toc517849492"/>
       <w:r>
+        <w:rPr>
+          <w:sz w:val="32"/>
+          <w:szCs w:val="32"/>
+        </w:rPr>
         <w:t>Software Interfaces</w:t>
       </w:r>
       <w:r>
+        <w:rPr>
+          <w:sz w:val="32"/>
+          <w:szCs w:val="32"/>
+        </w:rPr>
         <w:t>.</w:t>
       </w:r>
       <w:bookmarkEnd w:id="24"/>
@@ -9286,12 +9160,24 @@
       <w:pPr>
         <w:pStyle w:val="Heading2"/>
         <w:jc w:val="both"/>
+        <w:rPr>
+          <w:sz w:val="32"/>
+          <w:szCs w:val="32"/>
+        </w:rPr>
       </w:pPr>
       <w:bookmarkStart w:id="25" w:name="_Toc517849493"/>
       <w:r>
+        <w:rPr>
+          <w:sz w:val="32"/>
+          <w:szCs w:val="32"/>
+        </w:rPr>
         <w:t>Communications Interfaces</w:t>
       </w:r>
       <w:r>
+        <w:rPr>
+          <w:sz w:val="32"/>
+          <w:szCs w:val="32"/>
+        </w:rPr>
         <w:t>.</w:t>
       </w:r>
       <w:bookmarkEnd w:id="25"/>
@@ -9319,9 +9205,17 @@
       <w:pPr>
         <w:pStyle w:val="Heading1"/>
         <w:jc w:val="both"/>
+        <w:rPr>
+          <w:sz w:val="36"/>
+          <w:szCs w:val="36"/>
+        </w:rPr>
       </w:pPr>
       <w:bookmarkStart w:id="26" w:name="_Toc517849494"/>
       <w:r>
+        <w:rPr>
+          <w:sz w:val="36"/>
+          <w:szCs w:val="36"/>
+        </w:rPr>
         <w:lastRenderedPageBreak/>
         <w:t>System Features</w:t>
       </w:r>
@@ -9331,9 +9225,17 @@
       <w:pPr>
         <w:pStyle w:val="Heading2"/>
         <w:jc w:val="both"/>
+        <w:rPr>
+          <w:sz w:val="32"/>
+          <w:szCs w:val="32"/>
+        </w:rPr>
       </w:pPr>
       <w:bookmarkStart w:id="27" w:name="_Toc517849495"/>
       <w:r>
+        <w:rPr>
+          <w:sz w:val="32"/>
+          <w:szCs w:val="32"/>
+        </w:rPr>
         <w:t>Upload Image(s)</w:t>
       </w:r>
       <w:bookmarkEnd w:id="27"/>
@@ -9342,9 +9244,17 @@
       <w:pPr>
         <w:pStyle w:val="Heading3"/>
         <w:jc w:val="both"/>
+        <w:rPr>
+          <w:sz w:val="28"/>
+          <w:szCs w:val="28"/>
+        </w:rPr>
       </w:pPr>
       <w:bookmarkStart w:id="28" w:name="_Toc517849496"/>
       <w:r>
+        <w:rPr>
+          <w:sz w:val="28"/>
+          <w:szCs w:val="28"/>
+        </w:rPr>
         <w:t>Description and priority</w:t>
       </w:r>
       <w:bookmarkEnd w:id="28"/>
@@ -9425,9 +9335,17 @@
       <w:pPr>
         <w:pStyle w:val="Heading3"/>
         <w:jc w:val="both"/>
+        <w:rPr>
+          <w:sz w:val="28"/>
+          <w:szCs w:val="28"/>
+        </w:rPr>
       </w:pPr>
       <w:bookmarkStart w:id="29" w:name="_Toc517849497"/>
       <w:r>
+        <w:rPr>
+          <w:sz w:val="28"/>
+          <w:szCs w:val="28"/>
+        </w:rPr>
         <w:t>Response sequence</w:t>
       </w:r>
       <w:bookmarkEnd w:id="29"/>
@@ -9493,9 +9411,17 @@
       <w:pPr>
         <w:pStyle w:val="Heading3"/>
         <w:jc w:val="both"/>
+        <w:rPr>
+          <w:sz w:val="28"/>
+          <w:szCs w:val="28"/>
+        </w:rPr>
       </w:pPr>
       <w:bookmarkStart w:id="30" w:name="_Toc517849498"/>
       <w:r>
+        <w:rPr>
+          <w:sz w:val="28"/>
+          <w:szCs w:val="28"/>
+        </w:rPr>
         <w:t>Functional requirements</w:t>
       </w:r>
       <w:bookmarkEnd w:id="30"/>
@@ -9628,12 +9554,24 @@
       <w:pPr>
         <w:pStyle w:val="Heading2"/>
         <w:jc w:val="both"/>
+        <w:rPr>
+          <w:sz w:val="32"/>
+          <w:szCs w:val="32"/>
+        </w:rPr>
       </w:pPr>
       <w:bookmarkStart w:id="31" w:name="_Toc517849499"/>
       <w:r>
+        <w:rPr>
+          <w:sz w:val="32"/>
+          <w:szCs w:val="32"/>
+        </w:rPr>
         <w:t>Help</w:t>
       </w:r>
       <w:r>
+        <w:rPr>
+          <w:sz w:val="32"/>
+          <w:szCs w:val="32"/>
+        </w:rPr>
         <w:t>.</w:t>
       </w:r>
       <w:bookmarkEnd w:id="31"/>
@@ -9642,9 +9580,17 @@
       <w:pPr>
         <w:pStyle w:val="Heading3"/>
         <w:jc w:val="both"/>
+        <w:rPr>
+          <w:sz w:val="28"/>
+          <w:szCs w:val="28"/>
+        </w:rPr>
       </w:pPr>
       <w:bookmarkStart w:id="32" w:name="_Toc517849500"/>
       <w:r>
+        <w:rPr>
+          <w:sz w:val="28"/>
+          <w:szCs w:val="28"/>
+        </w:rPr>
         <w:t>Description and priority</w:t>
       </w:r>
       <w:bookmarkEnd w:id="32"/>
@@ -9731,9 +9677,17 @@
       <w:pPr>
         <w:pStyle w:val="Heading3"/>
         <w:jc w:val="both"/>
+        <w:rPr>
+          <w:sz w:val="28"/>
+          <w:szCs w:val="28"/>
+        </w:rPr>
       </w:pPr>
       <w:bookmarkStart w:id="33" w:name="_Toc517849501"/>
       <w:r>
+        <w:rPr>
+          <w:sz w:val="28"/>
+          <w:szCs w:val="28"/>
+        </w:rPr>
         <w:t>Response sequence</w:t>
       </w:r>
       <w:bookmarkEnd w:id="33"/>
@@ -9847,9 +9801,17 @@
       <w:pPr>
         <w:pStyle w:val="Heading3"/>
         <w:jc w:val="both"/>
+        <w:rPr>
+          <w:sz w:val="28"/>
+          <w:szCs w:val="28"/>
+        </w:rPr>
       </w:pPr>
       <w:bookmarkStart w:id="34" w:name="_Toc517849502"/>
       <w:r>
+        <w:rPr>
+          <w:sz w:val="28"/>
+          <w:szCs w:val="28"/>
+        </w:rPr>
         <w:t>Functional requirements</w:t>
       </w:r>
       <w:bookmarkEnd w:id="34"/>
@@ -9905,6 +9867,7 @@
           <w:sz w:val="24"/>
           <w:szCs w:val="24"/>
         </w:rPr>
+        <w:lastRenderedPageBreak/>
         <w:t>Displays a list of topics covering the different components of the MSO system.</w:t>
       </w:r>
     </w:p>
@@ -9912,10 +9875,17 @@
       <w:pPr>
         <w:pStyle w:val="Heading2"/>
         <w:jc w:val="both"/>
+        <w:rPr>
+          <w:sz w:val="32"/>
+          <w:szCs w:val="32"/>
+        </w:rPr>
       </w:pPr>
       <w:bookmarkStart w:id="35" w:name="_Toc517849503"/>
       <w:r>
-        <w:lastRenderedPageBreak/>
+        <w:rPr>
+          <w:sz w:val="32"/>
+          <w:szCs w:val="32"/>
+        </w:rPr>
         <w:t>Image Analysis</w:t>
       </w:r>
       <w:bookmarkEnd w:id="35"/>
@@ -9924,9 +9894,17 @@
       <w:pPr>
         <w:pStyle w:val="Heading3"/>
         <w:jc w:val="both"/>
+        <w:rPr>
+          <w:sz w:val="28"/>
+          <w:szCs w:val="28"/>
+        </w:rPr>
       </w:pPr>
       <w:bookmarkStart w:id="36" w:name="_Toc517849504"/>
       <w:r>
+        <w:rPr>
+          <w:sz w:val="28"/>
+          <w:szCs w:val="28"/>
+        </w:rPr>
         <w:t>Description and priority</w:t>
       </w:r>
       <w:bookmarkEnd w:id="36"/>
@@ -10029,9 +10007,17 @@
       <w:pPr>
         <w:pStyle w:val="Heading3"/>
         <w:jc w:val="both"/>
+        <w:rPr>
+          <w:sz w:val="28"/>
+          <w:szCs w:val="28"/>
+        </w:rPr>
       </w:pPr>
       <w:bookmarkStart w:id="37" w:name="_Toc517849505"/>
       <w:r>
+        <w:rPr>
+          <w:sz w:val="28"/>
+          <w:szCs w:val="28"/>
+        </w:rPr>
         <w:t>Response sequence</w:t>
       </w:r>
       <w:bookmarkEnd w:id="37"/>
@@ -10129,9 +10115,17 @@
       <w:pPr>
         <w:pStyle w:val="Heading3"/>
         <w:jc w:val="both"/>
+        <w:rPr>
+          <w:sz w:val="28"/>
+          <w:szCs w:val="28"/>
+        </w:rPr>
       </w:pPr>
       <w:bookmarkStart w:id="38" w:name="_Toc517849506"/>
       <w:r>
+        <w:rPr>
+          <w:sz w:val="28"/>
+          <w:szCs w:val="28"/>
+        </w:rPr>
         <w:t>Functional requirements</w:t>
       </w:r>
       <w:bookmarkEnd w:id="38"/>
@@ -10194,9 +10188,17 @@
       <w:pPr>
         <w:pStyle w:val="Heading2"/>
         <w:jc w:val="both"/>
+        <w:rPr>
+          <w:sz w:val="32"/>
+          <w:szCs w:val="32"/>
+        </w:rPr>
       </w:pPr>
       <w:bookmarkStart w:id="39" w:name="_Toc517849507"/>
       <w:r>
+        <w:rPr>
+          <w:sz w:val="32"/>
+          <w:szCs w:val="32"/>
+        </w:rPr>
         <w:t>Display Analysis Results</w:t>
       </w:r>
       <w:bookmarkEnd w:id="39"/>
@@ -10205,9 +10207,17 @@
       <w:pPr>
         <w:pStyle w:val="Heading3"/>
         <w:jc w:val="both"/>
+        <w:rPr>
+          <w:sz w:val="28"/>
+          <w:szCs w:val="28"/>
+        </w:rPr>
       </w:pPr>
       <w:bookmarkStart w:id="40" w:name="_Toc517849508"/>
       <w:r>
+        <w:rPr>
+          <w:sz w:val="28"/>
+          <w:szCs w:val="28"/>
+        </w:rPr>
         <w:t>Description and priority</w:t>
       </w:r>
       <w:bookmarkEnd w:id="40"/>
@@ -10286,9 +10296,17 @@
       <w:pPr>
         <w:pStyle w:val="Heading3"/>
         <w:jc w:val="both"/>
+        <w:rPr>
+          <w:sz w:val="28"/>
+          <w:szCs w:val="28"/>
+        </w:rPr>
       </w:pPr>
       <w:bookmarkStart w:id="41" w:name="_Toc517849509"/>
       <w:r>
+        <w:rPr>
+          <w:sz w:val="28"/>
+          <w:szCs w:val="28"/>
+        </w:rPr>
         <w:t>Response sequence</w:t>
       </w:r>
       <w:bookmarkEnd w:id="41"/>
@@ -10359,9 +10377,17 @@
       <w:pPr>
         <w:pStyle w:val="Heading3"/>
         <w:jc w:val="both"/>
+        <w:rPr>
+          <w:sz w:val="28"/>
+          <w:szCs w:val="28"/>
+        </w:rPr>
       </w:pPr>
       <w:bookmarkStart w:id="42" w:name="_Toc517849510"/>
       <w:r>
+        <w:rPr>
+          <w:sz w:val="28"/>
+          <w:szCs w:val="28"/>
+        </w:rPr>
         <w:t>Functional requirements</w:t>
       </w:r>
       <w:bookmarkEnd w:id="42"/>
@@ -10441,9 +10467,18 @@
       <w:pPr>
         <w:pStyle w:val="Heading1"/>
         <w:jc w:val="both"/>
+        <w:rPr>
+          <w:sz w:val="36"/>
+          <w:szCs w:val="36"/>
+        </w:rPr>
       </w:pPr>
       <w:bookmarkStart w:id="43" w:name="_Toc517849511"/>
       <w:r>
+        <w:rPr>
+          <w:sz w:val="36"/>
+          <w:szCs w:val="36"/>
+        </w:rPr>
+        <w:lastRenderedPageBreak/>
         <w:t>Other Nonfunctional Requirements</w:t>
       </w:r>
       <w:bookmarkEnd w:id="43"/>
@@ -10452,12 +10487,24 @@
       <w:pPr>
         <w:pStyle w:val="Heading2"/>
         <w:jc w:val="both"/>
+        <w:rPr>
+          <w:sz w:val="32"/>
+          <w:szCs w:val="32"/>
+        </w:rPr>
       </w:pPr>
       <w:bookmarkStart w:id="44" w:name="_Toc517849512"/>
       <w:r>
+        <w:rPr>
+          <w:sz w:val="32"/>
+          <w:szCs w:val="32"/>
+        </w:rPr>
         <w:t>Performance Requirements</w:t>
       </w:r>
       <w:r>
+        <w:rPr>
+          <w:sz w:val="32"/>
+          <w:szCs w:val="32"/>
+        </w:rPr>
         <w:t>.</w:t>
       </w:r>
       <w:bookmarkEnd w:id="44"/>
@@ -10529,7 +10576,6 @@
           <w:sz w:val="24"/>
           <w:szCs w:val="24"/>
         </w:rPr>
-        <w:lastRenderedPageBreak/>
         <w:t>The system</w:t>
       </w:r>
       <w:r>
@@ -10556,16 +10602,99 @@
         </w:rPr>
         <w:t>i</w:t>
       </w:r>
-      <w:bookmarkStart w:id="45" w:name="_GoBack"/>
+      <w:r>
+        <w:rPr>
+          <w:rFonts w:ascii="Times New Roman" w:hAnsi="Times New Roman" w:cs="Times New Roman"/>
+          <w:sz w:val="24"/>
+          <w:szCs w:val="24"/>
+        </w:rPr>
+        <w:t>s a probability that there, will be a delay of less than 20 seconds.</w:t>
+      </w:r>
+    </w:p>
+    <w:p>
+      <w:pPr>
+        <w:spacing w:line="360" w:lineRule="auto"/>
+        <w:jc w:val="both"/>
+        <w:rPr>
+          <w:rFonts w:ascii="Times New Roman" w:hAnsi="Times New Roman" w:cs="Times New Roman"/>
+          <w:sz w:val="24"/>
+          <w:szCs w:val="24"/>
+        </w:rPr>
+      </w:pPr>
+      <w:r>
+        <w:rPr>
+          <w:rFonts w:ascii="Times New Roman" w:hAnsi="Times New Roman" w:cs="Times New Roman"/>
+          <w:sz w:val="24"/>
+          <w:szCs w:val="24"/>
+        </w:rPr>
+        <w:t xml:space="preserve">Furthermore, </w:t>
+      </w:r>
+      <w:r>
+        <w:rPr>
+          <w:rFonts w:ascii="Times New Roman" w:hAnsi="Times New Roman" w:cs="Times New Roman"/>
+          <w:sz w:val="24"/>
+          <w:szCs w:val="24"/>
+        </w:rPr>
+        <w:t>the system will undergo various improvements</w:t>
+      </w:r>
+      <w:r>
+        <w:rPr>
+          <w:rFonts w:ascii="Times New Roman" w:hAnsi="Times New Roman" w:cs="Times New Roman"/>
+          <w:sz w:val="24"/>
+          <w:szCs w:val="24"/>
+        </w:rPr>
+        <w:t xml:space="preserve"> </w:t>
+      </w:r>
+      <w:r>
+        <w:rPr>
+          <w:rFonts w:ascii="Times New Roman" w:hAnsi="Times New Roman" w:cs="Times New Roman"/>
+          <w:sz w:val="24"/>
+          <w:szCs w:val="24"/>
+        </w:rPr>
+        <w:t>and</w:t>
+      </w:r>
+      <w:r>
+        <w:rPr>
+          <w:rFonts w:ascii="Times New Roman" w:hAnsi="Times New Roman" w:cs="Times New Roman"/>
+          <w:sz w:val="24"/>
+          <w:szCs w:val="24"/>
+        </w:rPr>
+        <w:t xml:space="preserve"> system updates </w:t>
+      </w:r>
+      <w:r>
+        <w:rPr>
+          <w:rFonts w:ascii="Times New Roman" w:hAnsi="Times New Roman" w:cs="Times New Roman"/>
+          <w:sz w:val="24"/>
+          <w:szCs w:val="24"/>
+        </w:rPr>
+        <w:t xml:space="preserve">will always be available. These updates will be more efficient in performance than the previous versions. The user is encouraged to always have the latest versions for the best performance experience. </w:t>
+      </w:r>
+    </w:p>
+    <w:p>
+      <w:pPr>
+        <w:pStyle w:val="Heading2"/>
+        <w:jc w:val="both"/>
+        <w:rPr>
+          <w:sz w:val="32"/>
+          <w:szCs w:val="32"/>
+        </w:rPr>
+      </w:pPr>
+      <w:bookmarkStart w:id="45" w:name="_Toc517849513"/>
+      <w:r>
+        <w:rPr>
+          <w:sz w:val="32"/>
+          <w:szCs w:val="32"/>
+        </w:rPr>
+        <w:t>Safety Requirements</w:t>
+      </w:r>
+      <w:r>
+        <w:rPr>
+          <w:sz w:val="32"/>
+          <w:szCs w:val="32"/>
+        </w:rPr>
+        <w:t>.</w:t>
+      </w:r>
       <w:bookmarkEnd w:id="45"/>
-      <w:r>
-        <w:rPr>
-          <w:rFonts w:ascii="Times New Roman" w:hAnsi="Times New Roman" w:cs="Times New Roman"/>
-          <w:sz w:val="24"/>
-          <w:szCs w:val="24"/>
-        </w:rPr>
-        <w:t>s a probability that there, will be a delay of less than 20 seconds.</w:t>
-      </w:r>
     </w:p>
     <w:p>
       <w:pPr>
@@ -10583,15 +10712,23 @@
           <w:sz w:val="24"/>
           <w:szCs w:val="24"/>
         </w:rPr>
-        <w:t xml:space="preserve">Furthermore, </w:t>
-      </w:r>
-      <w:r>
-        <w:rPr>
-          <w:rFonts w:ascii="Times New Roman" w:hAnsi="Times New Roman" w:cs="Times New Roman"/>
-          <w:sz w:val="24"/>
-          <w:szCs w:val="24"/>
-        </w:rPr>
-        <w:t>the system will undergo various improvements</w:t>
+        <w:t>To ensure quality image processing t</w:t>
+      </w:r>
+      <w:r>
+        <w:rPr>
+          <w:rFonts w:ascii="Times New Roman" w:hAnsi="Times New Roman" w:cs="Times New Roman"/>
+          <w:sz w:val="24"/>
+          <w:szCs w:val="24"/>
+        </w:rPr>
+        <w:t xml:space="preserve">he </w:t>
+      </w:r>
+      <w:r>
+        <w:rPr>
+          <w:rFonts w:ascii="Times New Roman" w:hAnsi="Times New Roman" w:cs="Times New Roman"/>
+          <w:sz w:val="24"/>
+          <w:szCs w:val="24"/>
+        </w:rPr>
+        <w:t>system is designed in a way that it does not make any modifications e.g. compression to the input data.</w:t>
       </w:r>
       <w:r>
         <w:rPr>
@@ -10607,35 +10744,66 @@
           <w:sz w:val="24"/>
           <w:szCs w:val="24"/>
         </w:rPr>
-        <w:t>and</w:t>
-      </w:r>
-      <w:r>
-        <w:rPr>
-          <w:rFonts w:ascii="Times New Roman" w:hAnsi="Times New Roman" w:cs="Times New Roman"/>
-          <w:sz w:val="24"/>
-          <w:szCs w:val="24"/>
-        </w:rPr>
-        <w:t xml:space="preserve"> system updates </w:t>
-      </w:r>
-      <w:r>
-        <w:rPr>
-          <w:rFonts w:ascii="Times New Roman" w:hAnsi="Times New Roman" w:cs="Times New Roman"/>
-          <w:sz w:val="24"/>
-          <w:szCs w:val="24"/>
-        </w:rPr>
-        <w:t xml:space="preserve">will always be available. These updates will be more efficient in performance than the previous versions. The user is encouraged to always have the latest versions for the best performance experience. </w:t>
+        <w:t>The system does not affect any other program running on the user’s computer</w:t>
+      </w:r>
+      <w:r>
+        <w:rPr>
+          <w:rFonts w:ascii="Times New Roman" w:hAnsi="Times New Roman" w:cs="Times New Roman"/>
+          <w:sz w:val="24"/>
+          <w:szCs w:val="24"/>
+        </w:rPr>
+        <w:t>.</w:t>
+      </w:r>
+    </w:p>
+    <w:p>
+      <w:pPr>
+        <w:spacing w:line="360" w:lineRule="auto"/>
+        <w:jc w:val="both"/>
+        <w:rPr>
+          <w:rFonts w:ascii="Times New Roman" w:hAnsi="Times New Roman" w:cs="Times New Roman"/>
+          <w:sz w:val="24"/>
+          <w:szCs w:val="24"/>
+        </w:rPr>
+      </w:pPr>
+      <w:r>
+        <w:rPr>
+          <w:rFonts w:ascii="Times New Roman" w:hAnsi="Times New Roman" w:cs="Times New Roman"/>
+          <w:sz w:val="24"/>
+          <w:szCs w:val="24"/>
+        </w:rPr>
+        <w:t xml:space="preserve">In case of error </w:t>
+      </w:r>
+      <w:r>
+        <w:rPr>
+          <w:rFonts w:ascii="Times New Roman" w:hAnsi="Times New Roman" w:cs="Times New Roman"/>
+          <w:sz w:val="24"/>
+          <w:szCs w:val="24"/>
+        </w:rPr>
+        <w:t>the user is encouraged to use documentation information in the help menu tab on how to properly use the system.</w:t>
       </w:r>
     </w:p>
     <w:p>
       <w:pPr>
         <w:pStyle w:val="Heading2"/>
         <w:jc w:val="both"/>
-      </w:pPr>
-      <w:bookmarkStart w:id="46" w:name="_Toc517849513"/>
-      <w:r>
-        <w:t>Safety Requirements</w:t>
-      </w:r>
-      <w:r>
+        <w:rPr>
+          <w:sz w:val="32"/>
+          <w:szCs w:val="32"/>
+        </w:rPr>
+      </w:pPr>
+      <w:bookmarkStart w:id="46" w:name="_Toc517849514"/>
+      <w:r>
+        <w:rPr>
+          <w:sz w:val="32"/>
+          <w:szCs w:val="32"/>
+        </w:rPr>
+        <w:t>Security Requirements</w:t>
+      </w:r>
+      <w:r>
+        <w:rPr>
+          <w:sz w:val="32"/>
+          <w:szCs w:val="32"/>
+        </w:rPr>
         <w:t>.</w:t>
       </w:r>
       <w:bookmarkEnd w:id="46"/>
@@ -10656,23 +10824,15 @@
           <w:sz w:val="24"/>
           <w:szCs w:val="24"/>
         </w:rPr>
-        <w:t>To ensure quality image processing t</w:t>
-      </w:r>
-      <w:r>
-        <w:rPr>
-          <w:rFonts w:ascii="Times New Roman" w:hAnsi="Times New Roman" w:cs="Times New Roman"/>
-          <w:sz w:val="24"/>
-          <w:szCs w:val="24"/>
-        </w:rPr>
-        <w:t xml:space="preserve">he </w:t>
-      </w:r>
-      <w:r>
-        <w:rPr>
-          <w:rFonts w:ascii="Times New Roman" w:hAnsi="Times New Roman" w:cs="Times New Roman"/>
-          <w:sz w:val="24"/>
-          <w:szCs w:val="24"/>
-        </w:rPr>
-        <w:t>system is designed in a way that it does not make any modifications e.g. compression to the input data.</w:t>
+        <w:t>Th</w:t>
+      </w:r>
+      <w:r>
+        <w:rPr>
+          <w:rFonts w:ascii="Times New Roman" w:hAnsi="Times New Roman" w:cs="Times New Roman"/>
+          <w:sz w:val="24"/>
+          <w:szCs w:val="24"/>
+        </w:rPr>
+        <w:t>e system does not restrict any user and there is no user authentication required.</w:t>
       </w:r>
       <w:r>
         <w:rPr>
@@ -10688,114 +10848,34 @@
           <w:sz w:val="24"/>
           <w:szCs w:val="24"/>
         </w:rPr>
-        <w:t>The system does not affect any other program running on the user’s computer</w:t>
-      </w:r>
-      <w:r>
-        <w:rPr>
-          <w:rFonts w:ascii="Times New Roman" w:hAnsi="Times New Roman" w:cs="Times New Roman"/>
-          <w:sz w:val="24"/>
-          <w:szCs w:val="24"/>
+        <w:t xml:space="preserve">This is because the system does not affect the quality and state of the dataset thus any user can use the system with no threat posed onto the state of the data and other applications on the computer. </w:t>
+      </w:r>
+    </w:p>
+    <w:p>
+      <w:pPr>
+        <w:pStyle w:val="Heading2"/>
+        <w:jc w:val="both"/>
+        <w:rPr>
+          <w:sz w:val="32"/>
+          <w:szCs w:val="32"/>
+        </w:rPr>
+      </w:pPr>
+      <w:bookmarkStart w:id="47" w:name="_Toc517849515"/>
+      <w:r>
+        <w:rPr>
+          <w:sz w:val="32"/>
+          <w:szCs w:val="32"/>
+        </w:rPr>
+        <w:t>Software Quality Attributes</w:t>
+      </w:r>
+      <w:r>
+        <w:rPr>
+          <w:sz w:val="32"/>
+          <w:szCs w:val="32"/>
         </w:rPr>
         <w:t>.</w:t>
       </w:r>
-    </w:p>
-    <w:p>
-      <w:pPr>
-        <w:spacing w:line="360" w:lineRule="auto"/>
-        <w:jc w:val="both"/>
-        <w:rPr>
-          <w:rFonts w:ascii="Times New Roman" w:hAnsi="Times New Roman" w:cs="Times New Roman"/>
-          <w:sz w:val="24"/>
-          <w:szCs w:val="24"/>
-        </w:rPr>
-      </w:pPr>
-      <w:r>
-        <w:rPr>
-          <w:rFonts w:ascii="Times New Roman" w:hAnsi="Times New Roman" w:cs="Times New Roman"/>
-          <w:sz w:val="24"/>
-          <w:szCs w:val="24"/>
-        </w:rPr>
-        <w:t xml:space="preserve">In case of error </w:t>
-      </w:r>
-      <w:r>
-        <w:rPr>
-          <w:rFonts w:ascii="Times New Roman" w:hAnsi="Times New Roman" w:cs="Times New Roman"/>
-          <w:sz w:val="24"/>
-          <w:szCs w:val="24"/>
-        </w:rPr>
-        <w:t>the user is encouraged to use documentation information in the help menu tab on how to properly use the system.</w:t>
-      </w:r>
-    </w:p>
-    <w:p>
-      <w:pPr>
-        <w:pStyle w:val="Heading2"/>
-        <w:jc w:val="both"/>
-      </w:pPr>
-      <w:bookmarkStart w:id="47" w:name="_Toc517849514"/>
-      <w:r>
-        <w:t>Security Requirements</w:t>
-      </w:r>
-      <w:r>
-        <w:t>.</w:t>
-      </w:r>
       <w:bookmarkEnd w:id="47"/>
-    </w:p>
-    <w:p>
-      <w:pPr>
-        <w:spacing w:line="360" w:lineRule="auto"/>
-        <w:jc w:val="both"/>
-        <w:rPr>
-          <w:rFonts w:ascii="Times New Roman" w:hAnsi="Times New Roman" w:cs="Times New Roman"/>
-          <w:sz w:val="24"/>
-          <w:szCs w:val="24"/>
-        </w:rPr>
-      </w:pPr>
-      <w:r>
-        <w:rPr>
-          <w:rFonts w:ascii="Times New Roman" w:hAnsi="Times New Roman" w:cs="Times New Roman"/>
-          <w:sz w:val="24"/>
-          <w:szCs w:val="24"/>
-        </w:rPr>
-        <w:t>Th</w:t>
-      </w:r>
-      <w:r>
-        <w:rPr>
-          <w:rFonts w:ascii="Times New Roman" w:hAnsi="Times New Roman" w:cs="Times New Roman"/>
-          <w:sz w:val="24"/>
-          <w:szCs w:val="24"/>
-        </w:rPr>
-        <w:t>e system does not restrict any user and there is no user authentication required.</w:t>
-      </w:r>
-      <w:r>
-        <w:rPr>
-          <w:rFonts w:ascii="Times New Roman" w:hAnsi="Times New Roman" w:cs="Times New Roman"/>
-          <w:sz w:val="24"/>
-          <w:szCs w:val="24"/>
-        </w:rPr>
-        <w:t xml:space="preserve"> </w:t>
-      </w:r>
-      <w:r>
-        <w:rPr>
-          <w:rFonts w:ascii="Times New Roman" w:hAnsi="Times New Roman" w:cs="Times New Roman"/>
-          <w:sz w:val="24"/>
-          <w:szCs w:val="24"/>
-        </w:rPr>
-        <w:t xml:space="preserve">This is because the system does not affect the quality and state of the dataset thus any user can use the system with no threat posed onto the state of the data and other applications on the computer. </w:t>
-      </w:r>
-    </w:p>
-    <w:p>
-      <w:pPr>
-        <w:pStyle w:val="Heading2"/>
-        <w:jc w:val="both"/>
-      </w:pPr>
-      <w:bookmarkStart w:id="48" w:name="_Toc517849515"/>
-      <w:r>
-        <w:t>Software Quality Attributes</w:t>
-      </w:r>
-      <w:r>
-        <w:t>.</w:t>
-      </w:r>
-      <w:bookmarkEnd w:id="48"/>
     </w:p>
     <w:p>
       <w:pPr>
@@ -10884,47 +10964,7 @@
           <w:sz w:val="24"/>
           <w:szCs w:val="24"/>
         </w:rPr>
-        <w:t>Availability. I</w:t>
-      </w:r>
-      <w:r>
-        <w:rPr>
-          <w:rFonts w:ascii="Times New Roman" w:hAnsi="Times New Roman" w:cs="Times New Roman"/>
-          <w:sz w:val="24"/>
-          <w:szCs w:val="24"/>
-        </w:rPr>
-        <w:t xml:space="preserve">f some data is lost from the dataset </w:t>
-      </w:r>
-      <w:r>
-        <w:rPr>
-          <w:rFonts w:ascii="Times New Roman" w:hAnsi="Times New Roman" w:cs="Times New Roman"/>
-          <w:sz w:val="24"/>
-          <w:szCs w:val="24"/>
-        </w:rPr>
-        <w:t>I.e.</w:t>
-      </w:r>
-      <w:r>
-        <w:rPr>
-          <w:rFonts w:ascii="Times New Roman" w:hAnsi="Times New Roman" w:cs="Times New Roman"/>
-          <w:sz w:val="24"/>
-          <w:szCs w:val="24"/>
-        </w:rPr>
-        <w:t xml:space="preserve"> </w:t>
-      </w:r>
-      <w:r>
-        <w:rPr>
-          <w:rFonts w:ascii="Times New Roman" w:hAnsi="Times New Roman" w:cs="Times New Roman"/>
-          <w:sz w:val="24"/>
-          <w:szCs w:val="24"/>
-        </w:rPr>
-        <w:t>in case</w:t>
-      </w:r>
-      <w:r>
-        <w:rPr>
-          <w:rFonts w:ascii="Times New Roman" w:hAnsi="Times New Roman" w:cs="Times New Roman"/>
-          <w:sz w:val="24"/>
-          <w:szCs w:val="24"/>
-        </w:rPr>
-        <w:t xml:space="preserve"> of deletion during input process, the data should be sent back for verification.</w:t>
+        <w:t>Availability. If some data is lost from the dataset I.e. in case of deletion during input process, the data should be sent back for verification.</w:t>
       </w:r>
     </w:p>
     <w:p>
@@ -10948,6 +10988,7 @@
           <w:sz w:val="24"/>
           <w:szCs w:val="24"/>
         </w:rPr>
+        <w:lastRenderedPageBreak/>
         <w:t xml:space="preserve">Maintainability. The </w:t>
       </w:r>
       <w:r>
@@ -10971,121 +11012,123 @@
       <w:pPr>
         <w:pStyle w:val="Heading1"/>
         <w:jc w:val="both"/>
-      </w:pPr>
-      <w:bookmarkStart w:id="49" w:name="_Toc517849516"/>
-      <w:r>
-        <w:lastRenderedPageBreak/>
-        <w:t>Other Requirements</w:t>
-      </w:r>
-      <w:bookmarkEnd w:id="49"/>
-    </w:p>
-    <w:p>
-      <w:pPr>
-        <w:pStyle w:val="Heading2"/>
-        <w:jc w:val="both"/>
-      </w:pPr>
-      <w:bookmarkStart w:id="50" w:name="_Toc517849517"/>
-      <w:r>
-        <w:t>Portability</w:t>
-      </w:r>
-      <w:bookmarkEnd w:id="50"/>
-      <w:r>
-        <w:t>.</w:t>
-      </w:r>
-    </w:p>
-    <w:p>
-      <w:pPr>
-        <w:spacing w:line="360" w:lineRule="auto"/>
-        <w:jc w:val="both"/>
-        <w:rPr>
-          <w:rFonts w:ascii="Times New Roman" w:hAnsi="Times New Roman" w:cs="Times New Roman"/>
-          <w:sz w:val="24"/>
-          <w:szCs w:val="24"/>
-        </w:rPr>
-      </w:pPr>
-      <w:r>
-        <w:rPr>
-          <w:rFonts w:ascii="Times New Roman" w:hAnsi="Times New Roman" w:cs="Times New Roman"/>
-          <w:sz w:val="24"/>
-          <w:szCs w:val="24"/>
-        </w:rPr>
-        <w:t xml:space="preserve">The </w:t>
-      </w:r>
-      <w:r>
-        <w:rPr>
-          <w:rFonts w:ascii="Times New Roman" w:hAnsi="Times New Roman" w:cs="Times New Roman"/>
-          <w:sz w:val="24"/>
-          <w:szCs w:val="24"/>
-        </w:rPr>
-        <w:t>sy</w:t>
-      </w:r>
-      <w:r>
-        <w:rPr>
-          <w:rFonts w:ascii="Times New Roman" w:hAnsi="Times New Roman" w:cs="Times New Roman"/>
-          <w:sz w:val="24"/>
-          <w:szCs w:val="24"/>
-        </w:rPr>
-        <w:t>s</w:t>
-      </w:r>
-      <w:r>
-        <w:rPr>
-          <w:rFonts w:ascii="Times New Roman" w:hAnsi="Times New Roman" w:cs="Times New Roman"/>
-          <w:sz w:val="24"/>
-          <w:szCs w:val="24"/>
-        </w:rPr>
-        <w:t>tem</w:t>
-      </w:r>
-      <w:r>
-        <w:rPr>
-          <w:rFonts w:ascii="Times New Roman" w:hAnsi="Times New Roman" w:cs="Times New Roman"/>
-          <w:sz w:val="24"/>
-          <w:szCs w:val="24"/>
-        </w:rPr>
-        <w:t xml:space="preserve"> shall be useable on any modern PC running an</w:t>
-      </w:r>
-      <w:r>
-        <w:rPr>
-          <w:rFonts w:ascii="Times New Roman" w:hAnsi="Times New Roman" w:cs="Times New Roman"/>
-          <w:sz w:val="24"/>
-          <w:szCs w:val="24"/>
-        </w:rPr>
-        <w:t>y current, supported version of Windows, Mac OS</w:t>
-      </w:r>
-      <w:r>
-        <w:rPr>
-          <w:rFonts w:ascii="Times New Roman" w:hAnsi="Times New Roman" w:cs="Times New Roman"/>
-          <w:sz w:val="24"/>
-          <w:szCs w:val="24"/>
-        </w:rPr>
-        <w:t xml:space="preserve"> or Linux</w:t>
-      </w:r>
-      <w:r>
-        <w:rPr>
-          <w:rFonts w:ascii="Times New Roman" w:hAnsi="Times New Roman" w:cs="Times New Roman"/>
-          <w:sz w:val="24"/>
-          <w:szCs w:val="24"/>
-        </w:rPr>
-        <w:t>.</w:t>
-      </w:r>
-    </w:p>
-    <w:p>
-      <w:pPr>
-        <w:spacing w:line="360" w:lineRule="auto"/>
-        <w:jc w:val="both"/>
-        <w:rPr>
-          <w:rFonts w:ascii="Times New Roman" w:hAnsi="Times New Roman" w:cs="Times New Roman"/>
-          <w:b/>
+        <w:rPr>
           <w:sz w:val="36"/>
           <w:szCs w:val="36"/>
         </w:rPr>
       </w:pPr>
-      <w:r>
-        <w:rPr>
-          <w:rFonts w:ascii="Times New Roman" w:hAnsi="Times New Roman" w:cs="Times New Roman"/>
-          <w:b/>
+      <w:bookmarkStart w:id="48" w:name="_Toc517849516"/>
+      <w:r>
+        <w:rPr>
           <w:sz w:val="36"/>
           <w:szCs w:val="36"/>
         </w:rPr>
+        <w:t>Other Requirements</w:t>
+      </w:r>
+      <w:bookmarkEnd w:id="48"/>
+    </w:p>
+    <w:p>
+      <w:pPr>
+        <w:pStyle w:val="Heading2"/>
+        <w:jc w:val="both"/>
+      </w:pPr>
+      <w:bookmarkStart w:id="49" w:name="_Toc517849517"/>
+      <w:r>
+        <w:t>Portability</w:t>
+      </w:r>
+      <w:bookmarkEnd w:id="49"/>
+      <w:r>
+        <w:t>.</w:t>
+      </w:r>
+    </w:p>
+    <w:p>
+      <w:pPr>
+        <w:spacing w:line="360" w:lineRule="auto"/>
+        <w:jc w:val="both"/>
+        <w:rPr>
+          <w:rFonts w:ascii="Times New Roman" w:hAnsi="Times New Roman" w:cs="Times New Roman"/>
+          <w:sz w:val="24"/>
+          <w:szCs w:val="24"/>
+        </w:rPr>
+      </w:pPr>
+      <w:r>
+        <w:rPr>
+          <w:rFonts w:ascii="Times New Roman" w:hAnsi="Times New Roman" w:cs="Times New Roman"/>
+          <w:sz w:val="24"/>
+          <w:szCs w:val="24"/>
+        </w:rPr>
+        <w:t xml:space="preserve">The </w:t>
+      </w:r>
+      <w:r>
+        <w:rPr>
+          <w:rFonts w:ascii="Times New Roman" w:hAnsi="Times New Roman" w:cs="Times New Roman"/>
+          <w:sz w:val="24"/>
+          <w:szCs w:val="24"/>
+        </w:rPr>
+        <w:t>sy</w:t>
+      </w:r>
+      <w:r>
+        <w:rPr>
+          <w:rFonts w:ascii="Times New Roman" w:hAnsi="Times New Roman" w:cs="Times New Roman"/>
+          <w:sz w:val="24"/>
+          <w:szCs w:val="24"/>
+        </w:rPr>
+        <w:t>s</w:t>
+      </w:r>
+      <w:r>
+        <w:rPr>
+          <w:rFonts w:ascii="Times New Roman" w:hAnsi="Times New Roman" w:cs="Times New Roman"/>
+          <w:sz w:val="24"/>
+          <w:szCs w:val="24"/>
+        </w:rPr>
+        <w:t>tem</w:t>
+      </w:r>
+      <w:r>
+        <w:rPr>
+          <w:rFonts w:ascii="Times New Roman" w:hAnsi="Times New Roman" w:cs="Times New Roman"/>
+          <w:sz w:val="24"/>
+          <w:szCs w:val="24"/>
+        </w:rPr>
+        <w:t xml:space="preserve"> shall be useable on any modern PC running an</w:t>
+      </w:r>
+      <w:r>
+        <w:rPr>
+          <w:rFonts w:ascii="Times New Roman" w:hAnsi="Times New Roman" w:cs="Times New Roman"/>
+          <w:sz w:val="24"/>
+          <w:szCs w:val="24"/>
+        </w:rPr>
+        <w:t>y current, supported version of Windows, Mac OS</w:t>
+      </w:r>
+      <w:r>
+        <w:rPr>
+          <w:rFonts w:ascii="Times New Roman" w:hAnsi="Times New Roman" w:cs="Times New Roman"/>
+          <w:sz w:val="24"/>
+          <w:szCs w:val="24"/>
+        </w:rPr>
+        <w:t xml:space="preserve"> or Linux</w:t>
+      </w:r>
+      <w:r>
+        <w:rPr>
+          <w:rFonts w:ascii="Times New Roman" w:hAnsi="Times New Roman" w:cs="Times New Roman"/>
+          <w:sz w:val="24"/>
+          <w:szCs w:val="24"/>
+        </w:rPr>
+        <w:t>.</w:t>
+      </w:r>
+    </w:p>
+    <w:p>
+      <w:pPr>
+        <w:pStyle w:val="Heading1"/>
+      </w:pPr>
+      <w:r>
+        <w:t>Appendices</w:t>
+      </w:r>
+    </w:p>
+    <w:p>
+      <w:pPr>
+        <w:pStyle w:val="Heading2"/>
+      </w:pPr>
+      <w:r>
         <w:t>Appendix A: Glossary</w:t>
       </w:r>
     </w:p>
@@ -11471,42 +11514,75 @@
     </w:p>
     <w:p>
       <w:pPr>
+        <w:pStyle w:val="Heading2"/>
+      </w:pPr>
+      <w:r>
+        <w:t xml:space="preserve">Appendix </w:t>
+      </w:r>
+      <w:r>
+        <w:t>B</w:t>
+      </w:r>
+      <w:r>
+        <w:t xml:space="preserve">: To Be Determined List </w:t>
+      </w:r>
+    </w:p>
+    <w:p>
+      <w:pPr>
         <w:spacing w:line="360" w:lineRule="auto"/>
         <w:jc w:val="both"/>
         <w:rPr>
           <w:rFonts w:ascii="Times New Roman" w:hAnsi="Times New Roman" w:cs="Times New Roman"/>
-          <w:b/>
-          <w:sz w:val="36"/>
-          <w:szCs w:val="36"/>
-        </w:rPr>
-      </w:pPr>
-      <w:r>
-        <w:rPr>
-          <w:rFonts w:ascii="Times New Roman" w:hAnsi="Times New Roman" w:cs="Times New Roman"/>
-          <w:b/>
-          <w:sz w:val="36"/>
-          <w:szCs w:val="36"/>
-        </w:rPr>
-        <w:t xml:space="preserve">Appendix </w:t>
-      </w:r>
-      <w:r>
-        <w:rPr>
-          <w:rFonts w:ascii="Times New Roman" w:hAnsi="Times New Roman" w:cs="Times New Roman"/>
-          <w:b/>
-          <w:sz w:val="36"/>
-          <w:szCs w:val="36"/>
-        </w:rPr>
-        <w:t>B</w:t>
-      </w:r>
-      <w:r>
-        <w:rPr>
-          <w:rFonts w:ascii="Times New Roman" w:hAnsi="Times New Roman" w:cs="Times New Roman"/>
-          <w:b/>
-          <w:sz w:val="36"/>
-          <w:szCs w:val="36"/>
-        </w:rPr>
-        <w:t xml:space="preserve">: To Be Determined List </w:t>
-      </w:r>
+          <w:sz w:val="24"/>
+          <w:szCs w:val="24"/>
+        </w:rPr>
+      </w:pPr>
+      <w:r>
+        <w:rPr>
+          <w:rFonts w:ascii="Times New Roman" w:hAnsi="Times New Roman" w:cs="Times New Roman"/>
+          <w:sz w:val="24"/>
+          <w:szCs w:val="24"/>
+        </w:rPr>
+        <w:t>Pr</w:t>
+      </w:r>
+      <w:r>
+        <w:rPr>
+          <w:rFonts w:ascii="Times New Roman" w:hAnsi="Times New Roman" w:cs="Times New Roman"/>
+          <w:sz w:val="24"/>
+          <w:szCs w:val="24"/>
+        </w:rPr>
+        <w:t>esently there are no remaining t</w:t>
+      </w:r>
+      <w:r>
+        <w:rPr>
+          <w:rFonts w:ascii="Times New Roman" w:hAnsi="Times New Roman" w:cs="Times New Roman"/>
+          <w:sz w:val="24"/>
+          <w:szCs w:val="24"/>
+        </w:rPr>
+        <w:t>o be determined list</w:t>
+      </w:r>
+      <w:r>
+        <w:rPr>
+          <w:rFonts w:ascii="Times New Roman" w:hAnsi="Times New Roman" w:cs="Times New Roman"/>
+          <w:sz w:val="24"/>
+          <w:szCs w:val="24"/>
+        </w:rPr>
+        <w:t>. All TBDs have been tracked to their closure.</w:t>
+      </w:r>
+      <w:bookmarkStart w:id="50" w:name="_Toc517849477"/>
+    </w:p>
+    <w:p>
+      <w:pPr>
+        <w:pStyle w:val="Heading1"/>
+        <w:rPr>
+          <w:rFonts w:ascii="Times New Roman" w:hAnsi="Times New Roman" w:cs="Times New Roman"/>
+          <w:sz w:val="24"/>
+          <w:szCs w:val="24"/>
+        </w:rPr>
+      </w:pPr>
+      <w:r>
+        <w:t>References:</w:t>
+      </w:r>
+      <w:bookmarkEnd w:id="50"/>
     </w:p>
     <w:p>
       <w:pPr>
@@ -11524,32 +11600,232 @@
           <w:sz w:val="24"/>
           <w:szCs w:val="24"/>
         </w:rPr>
-        <w:t>Pr</w:t>
-      </w:r>
-      <w:r>
-        <w:rPr>
-          <w:rFonts w:ascii="Times New Roman" w:hAnsi="Times New Roman" w:cs="Times New Roman"/>
-          <w:sz w:val="24"/>
-          <w:szCs w:val="24"/>
-        </w:rPr>
-        <w:t>esently there are no remaining t</w:t>
-      </w:r>
-      <w:r>
-        <w:rPr>
-          <w:rFonts w:ascii="Times New Roman" w:hAnsi="Times New Roman" w:cs="Times New Roman"/>
-          <w:sz w:val="24"/>
-          <w:szCs w:val="24"/>
-        </w:rPr>
-        <w:t>o be determined list</w:t>
-      </w:r>
-      <w:r>
-        <w:rPr>
-          <w:rFonts w:ascii="Times New Roman" w:hAnsi="Times New Roman" w:cs="Times New Roman"/>
-          <w:sz w:val="24"/>
-          <w:szCs w:val="24"/>
-        </w:rPr>
-        <w:t>. All TBDs have been tracked to their closure.</w:t>
-      </w:r>
+        <w:t xml:space="preserve"> [1] </w:t>
+      </w:r>
+      <w:r>
+        <w:rPr>
+          <w:rFonts w:ascii="Times New Roman" w:hAnsi="Times New Roman" w:cs="Times New Roman"/>
+          <w:sz w:val="24"/>
+          <w:szCs w:val="24"/>
+        </w:rPr>
+        <w:t xml:space="preserve">   </w:t>
+      </w:r>
+      <w:r>
+        <w:rPr>
+          <w:rFonts w:ascii="Times New Roman" w:hAnsi="Times New Roman" w:cs="Times New Roman"/>
+          <w:sz w:val="24"/>
+          <w:szCs w:val="24"/>
+        </w:rPr>
+        <w:t>K.F Keren Enhancement of Salient Image Region for Visual Object Detection</w:t>
+      </w:r>
+      <w:r>
+        <w:rPr>
+          <w:rFonts w:ascii="Times New Roman" w:hAnsi="Times New Roman" w:cs="Times New Roman"/>
+          <w:sz w:val="24"/>
+          <w:szCs w:val="24"/>
+        </w:rPr>
+        <w:t>. Chalmers</w:t>
+      </w:r>
+    </w:p>
+    <w:p>
+      <w:pPr>
+        <w:spacing w:line="360" w:lineRule="auto"/>
+        <w:jc w:val="both"/>
+        <w:rPr>
+          <w:rFonts w:ascii="Times New Roman" w:hAnsi="Times New Roman" w:cs="Times New Roman"/>
+          <w:sz w:val="24"/>
+          <w:szCs w:val="24"/>
+        </w:rPr>
+      </w:pPr>
+      <w:r>
+        <w:rPr>
+          <w:rFonts w:ascii="Times New Roman" w:hAnsi="Times New Roman" w:cs="Times New Roman"/>
+          <w:sz w:val="24"/>
+          <w:szCs w:val="24"/>
+        </w:rPr>
+        <w:t xml:space="preserve">         Reproservice, </w:t>
+      </w:r>
+      <w:r>
+        <w:rPr>
+          <w:rFonts w:ascii="Times New Roman" w:hAnsi="Times New Roman" w:cs="Times New Roman"/>
+          <w:sz w:val="24"/>
+          <w:szCs w:val="24"/>
+        </w:rPr>
+        <w:t>Goteborg, Sweden, November 2014</w:t>
+      </w:r>
+      <w:r>
+        <w:rPr>
+          <w:rFonts w:ascii="Times New Roman" w:hAnsi="Times New Roman" w:cs="Times New Roman"/>
+          <w:sz w:val="24"/>
+          <w:szCs w:val="24"/>
+        </w:rPr>
+        <w:t xml:space="preserve">.       </w:t>
+      </w:r>
+    </w:p>
+    <w:p>
+      <w:pPr>
+        <w:spacing w:line="360" w:lineRule="auto"/>
+        <w:jc w:val="both"/>
+        <w:rPr>
+          <w:rFonts w:ascii="Times New Roman" w:hAnsi="Times New Roman" w:cs="Times New Roman"/>
+          <w:sz w:val="24"/>
+          <w:szCs w:val="24"/>
+        </w:rPr>
+      </w:pPr>
+      <w:r>
+        <w:rPr>
+          <w:rFonts w:ascii="Times New Roman" w:hAnsi="Times New Roman" w:cs="Times New Roman"/>
+          <w:sz w:val="24"/>
+          <w:szCs w:val="24"/>
+        </w:rPr>
+        <w:t xml:space="preserve">[2] </w:t>
+      </w:r>
+      <w:r>
+        <w:rPr>
+          <w:rFonts w:ascii="Times New Roman" w:hAnsi="Times New Roman" w:cs="Times New Roman"/>
+          <w:sz w:val="24"/>
+          <w:szCs w:val="24"/>
+        </w:rPr>
+        <w:t xml:space="preserve">    J Hunaizu, Y. Zejian and S Li, Salient Object Detection: A Discriminative Regional </w:t>
+      </w:r>
+    </w:p>
+    <w:p>
+      <w:pPr>
+        <w:spacing w:line="360" w:lineRule="auto"/>
+        <w:jc w:val="both"/>
+        <w:rPr>
+          <w:rFonts w:ascii="Times New Roman" w:hAnsi="Times New Roman" w:cs="Times New Roman"/>
+          <w:sz w:val="24"/>
+          <w:szCs w:val="24"/>
+        </w:rPr>
+      </w:pPr>
+      <w:r>
+        <w:rPr>
+          <w:rFonts w:ascii="Times New Roman" w:hAnsi="Times New Roman" w:cs="Times New Roman"/>
+          <w:sz w:val="24"/>
+          <w:szCs w:val="24"/>
+        </w:rPr>
+        <w:lastRenderedPageBreak/>
+        <w:t xml:space="preserve">         Feature Integration Approach.,2011.</w:t>
+      </w:r>
+    </w:p>
+    <w:p>
+      <w:pPr>
+        <w:spacing w:line="360" w:lineRule="auto"/>
+        <w:jc w:val="both"/>
+        <w:rPr>
+          <w:rFonts w:ascii="Times New Roman" w:hAnsi="Times New Roman" w:cs="Times New Roman"/>
+          <w:sz w:val="24"/>
+          <w:szCs w:val="24"/>
+        </w:rPr>
+      </w:pPr>
+      <w:r>
+        <w:rPr>
+          <w:rFonts w:ascii="Times New Roman" w:hAnsi="Times New Roman" w:cs="Times New Roman"/>
+          <w:sz w:val="24"/>
+          <w:szCs w:val="24"/>
+        </w:rPr>
+        <w:t xml:space="preserve">[3] </w:t>
+      </w:r>
+      <w:r>
+        <w:rPr>
+          <w:rFonts w:ascii="Times New Roman" w:hAnsi="Times New Roman" w:cs="Times New Roman"/>
+          <w:sz w:val="24"/>
+          <w:szCs w:val="24"/>
+        </w:rPr>
+        <w:t xml:space="preserve">   A</w:t>
+      </w:r>
+      <w:r>
+        <w:rPr>
+          <w:rFonts w:ascii="Times New Roman" w:hAnsi="Times New Roman" w:cs="Times New Roman"/>
+          <w:sz w:val="24"/>
+          <w:szCs w:val="24"/>
+        </w:rPr>
+        <w:t>.</w:t>
+      </w:r>
+      <w:r>
+        <w:rPr>
+          <w:rFonts w:ascii="Times New Roman" w:hAnsi="Times New Roman" w:cs="Times New Roman"/>
+          <w:sz w:val="24"/>
+          <w:szCs w:val="24"/>
+        </w:rPr>
+        <w:t xml:space="preserve"> Borgi</w:t>
+      </w:r>
+      <w:r>
+        <w:rPr>
+          <w:rFonts w:ascii="Times New Roman" w:hAnsi="Times New Roman" w:cs="Times New Roman"/>
+          <w:sz w:val="24"/>
+          <w:szCs w:val="24"/>
+        </w:rPr>
+        <w:t>, M.</w:t>
+      </w:r>
+      <w:r>
+        <w:rPr>
+          <w:rFonts w:ascii="Times New Roman" w:hAnsi="Times New Roman" w:cs="Times New Roman"/>
+          <w:sz w:val="24"/>
+          <w:szCs w:val="24"/>
+        </w:rPr>
+        <w:t>M.</w:t>
+      </w:r>
+      <w:r>
+        <w:rPr>
+          <w:rFonts w:ascii="Times New Roman" w:hAnsi="Times New Roman" w:cs="Times New Roman"/>
+          <w:sz w:val="24"/>
+          <w:szCs w:val="24"/>
+        </w:rPr>
+        <w:t xml:space="preserve"> </w:t>
+      </w:r>
+      <w:r>
+        <w:rPr>
+          <w:rFonts w:ascii="Times New Roman" w:hAnsi="Times New Roman" w:cs="Times New Roman"/>
+          <w:sz w:val="24"/>
+          <w:szCs w:val="24"/>
+        </w:rPr>
+        <w:t>Cheng</w:t>
+      </w:r>
+      <w:r>
+        <w:rPr>
+          <w:rFonts w:ascii="Times New Roman" w:hAnsi="Times New Roman" w:cs="Times New Roman"/>
+          <w:sz w:val="24"/>
+          <w:szCs w:val="24"/>
+        </w:rPr>
+        <w:t xml:space="preserve">, </w:t>
+      </w:r>
+      <w:r>
+        <w:rPr>
+          <w:rFonts w:ascii="Times New Roman" w:hAnsi="Times New Roman" w:cs="Times New Roman"/>
+          <w:sz w:val="24"/>
+          <w:szCs w:val="24"/>
+        </w:rPr>
+        <w:t xml:space="preserve">Salient Object detection: A survey. </w:t>
+      </w:r>
+      <w:r>
+        <w:rPr>
+          <w:rFonts w:ascii="Times New Roman" w:hAnsi="Times New Roman" w:cs="Times New Roman"/>
+          <w:sz w:val="24"/>
+          <w:szCs w:val="24"/>
+        </w:rPr>
+        <w:t>In CVPR,</w:t>
+      </w:r>
+      <w:r>
+        <w:rPr>
+          <w:rFonts w:ascii="Times New Roman" w:hAnsi="Times New Roman" w:cs="Times New Roman"/>
+          <w:sz w:val="24"/>
+          <w:szCs w:val="24"/>
+        </w:rPr>
+        <w:t xml:space="preserve"> 2017.</w:t>
+      </w:r>
+    </w:p>
+    <w:p>
+      <w:pPr>
+        <w:spacing w:line="360" w:lineRule="auto"/>
+        <w:jc w:val="both"/>
+        <w:rPr>
+          <w:rFonts w:ascii="Times New Roman" w:hAnsi="Times New Roman" w:cs="Times New Roman"/>
+          <w:sz w:val="24"/>
+          <w:szCs w:val="24"/>
+        </w:rPr>
+      </w:pPr>
     </w:p>
     <w:p>
       <w:pPr>
@@ -11633,7 +11909,7 @@
           <w:rPr>
             <w:noProof/>
           </w:rPr>
-          <w:t>14</w:t>
+          <w:t>6</w:t>
         </w:r>
         <w:r>
           <w:rPr>
@@ -13098,6 +13374,36 @@
   </w:num>
   <w:num w:numId="13">
     <w:abstractNumId w:val="5"/>
+  </w:num>
+  <w:num w:numId="14">
+    <w:abstractNumId w:val="0"/>
+    <w:lvlOverride w:ilvl="0">
+      <w:startOverride w:val="1"/>
+    </w:lvlOverride>
+    <w:lvlOverride w:ilvl="1">
+      <w:startOverride w:val="1"/>
+    </w:lvlOverride>
+    <w:lvlOverride w:ilvl="2">
+      <w:startOverride w:val="1"/>
+    </w:lvlOverride>
+    <w:lvlOverride w:ilvl="3">
+      <w:startOverride w:val="1"/>
+    </w:lvlOverride>
+    <w:lvlOverride w:ilvl="4">
+      <w:startOverride w:val="1"/>
+    </w:lvlOverride>
+    <w:lvlOverride w:ilvl="5">
+      <w:startOverride w:val="1"/>
+    </w:lvlOverride>
+    <w:lvlOverride w:ilvl="6">
+      <w:startOverride w:val="1"/>
+    </w:lvlOverride>
+    <w:lvlOverride w:ilvl="7">
+      <w:startOverride w:val="1"/>
+    </w:lvlOverride>
+    <w:lvlOverride w:ilvl="8">
+      <w:startOverride w:val="1"/>
+    </w:lvlOverride>
   </w:num>
 </w:numbering>
 </file>
@@ -14315,7 +14621,7 @@
 </file>
 
 <file path=customXml/itemProps1.xml><?xml version="1.0" encoding="utf-8"?>
-<ds:datastoreItem xmlns:ds="http://schemas.openxmlformats.org/officeDocument/2006/customXml" ds:itemID="{2860F17C-3688-4E1E-B4C8-57425AF67C2E}">
+<ds:datastoreItem xmlns:ds="http://schemas.openxmlformats.org/officeDocument/2006/customXml" ds:itemID="{73A5413E-BC65-44D0-9895-706C1C77E441}">
   <ds:schemaRefs>
     <ds:schemaRef ds:uri="http://schemas.openxmlformats.org/officeDocument/2006/bibliography"/>
   </ds:schemaRefs>

</xml_diff>

<commit_message>
Some sections of the technical design document. Please look through and update
</commit_message>
<xml_diff>
--- a/MSO SRS.docx
+++ b/MSO SRS.docx
@@ -293,8 +293,6 @@
         </w:rPr>
         <w:t>Version 1.0</w:t>
       </w:r>
-      <w:bookmarkStart w:id="0" w:name="_GoBack"/>
-      <w:bookmarkEnd w:id="0"/>
     </w:p>
     <w:p>
       <w:pPr>
@@ -864,6 +862,8 @@
           <w:szCs w:val="32"/>
         </w:rPr>
       </w:pPr>
+      <w:bookmarkStart w:id="0" w:name="_GoBack"/>
+      <w:bookmarkEnd w:id="0"/>
       <w:r>
         <w:rPr>
           <w:rFonts w:ascii="Times New Roman" w:hAnsi="Times New Roman" w:cs="Times New Roman"/>
@@ -7407,14 +7407,27 @@
       <w:r>
         <w:t xml:space="preserve">Figure </w:t>
       </w:r>
-      <w:fldSimple w:instr=" SEQ Figure \* ARABIC ">
-        <w:r>
-          <w:rPr>
-            <w:noProof/>
-          </w:rPr>
-          <w:t>1</w:t>
-        </w:r>
-      </w:fldSimple>
+      <w:r>
+        <w:fldChar w:fldCharType="begin"/>
+      </w:r>
+      <w:r>
+        <w:instrText xml:space="preserve"> SEQ Figure \* ARABIC </w:instrText>
+      </w:r>
+      <w:r>
+        <w:fldChar w:fldCharType="separate"/>
+      </w:r>
+      <w:r>
+        <w:rPr>
+          <w:noProof/>
+        </w:rPr>
+        <w:t>1</w:t>
+      </w:r>
+      <w:r>
+        <w:rPr>
+          <w:noProof/>
+        </w:rPr>
+        <w:fldChar w:fldCharType="end"/>
+      </w:r>
       <w:r>
         <w:t xml:space="preserve"> MSO system level 1 diagram</w:t>
       </w:r>
@@ -8761,14 +8774,27 @@
       <w:r>
         <w:t xml:space="preserve">Figure </w:t>
       </w:r>
-      <w:fldSimple w:instr=" SEQ Figure \* ARABIC ">
-        <w:r>
-          <w:rPr>
-            <w:noProof/>
-          </w:rPr>
-          <w:t>2</w:t>
-        </w:r>
-      </w:fldSimple>
+      <w:r>
+        <w:fldChar w:fldCharType="begin"/>
+      </w:r>
+      <w:r>
+        <w:instrText xml:space="preserve"> SEQ Figure \* ARABIC </w:instrText>
+      </w:r>
+      <w:r>
+        <w:fldChar w:fldCharType="separate"/>
+      </w:r>
+      <w:r>
+        <w:rPr>
+          <w:noProof/>
+        </w:rPr>
+        <w:t>2</w:t>
+      </w:r>
+      <w:r>
+        <w:rPr>
+          <w:noProof/>
+        </w:rPr>
+        <w:fldChar w:fldCharType="end"/>
+      </w:r>
       <w:r>
         <w:t xml:space="preserve"> User interface containing scenes with one salient object</w:t>
       </w:r>
@@ -8865,14 +8891,27 @@
       <w:r>
         <w:t xml:space="preserve">Figure </w:t>
       </w:r>
-      <w:fldSimple w:instr=" SEQ Figure \* ARABIC ">
-        <w:r>
-          <w:rPr>
-            <w:noProof/>
-          </w:rPr>
-          <w:t>3</w:t>
-        </w:r>
-      </w:fldSimple>
+      <w:r>
+        <w:fldChar w:fldCharType="begin"/>
+      </w:r>
+      <w:r>
+        <w:instrText xml:space="preserve"> SEQ Figure \* ARABIC </w:instrText>
+      </w:r>
+      <w:r>
+        <w:fldChar w:fldCharType="separate"/>
+      </w:r>
+      <w:r>
+        <w:rPr>
+          <w:noProof/>
+        </w:rPr>
+        <w:t>3</w:t>
+      </w:r>
+      <w:r>
+        <w:rPr>
+          <w:noProof/>
+        </w:rPr>
+        <w:fldChar w:fldCharType="end"/>
+      </w:r>
       <w:r>
         <w:t xml:space="preserve"> Help page containing system documentation</w:t>
       </w:r>
@@ -8970,14 +9009,27 @@
       <w:r>
         <w:t xml:space="preserve">Figure </w:t>
       </w:r>
-      <w:fldSimple w:instr=" SEQ Figure \* ARABIC ">
-        <w:r>
-          <w:rPr>
-            <w:noProof/>
-          </w:rPr>
-          <w:t>4</w:t>
-        </w:r>
-      </w:fldSimple>
+      <w:r>
+        <w:fldChar w:fldCharType="begin"/>
+      </w:r>
+      <w:r>
+        <w:instrText xml:space="preserve"> SEQ Figure \* ARABIC </w:instrText>
+      </w:r>
+      <w:r>
+        <w:fldChar w:fldCharType="separate"/>
+      </w:r>
+      <w:r>
+        <w:rPr>
+          <w:noProof/>
+        </w:rPr>
+        <w:t>4</w:t>
+      </w:r>
+      <w:r>
+        <w:rPr>
+          <w:noProof/>
+        </w:rPr>
+        <w:fldChar w:fldCharType="end"/>
+      </w:r>
       <w:r>
         <w:t xml:space="preserve"> Previe</w:t>
       </w:r>
@@ -12140,6 +12192,9 @@
       <w:pStyle w:val="Footer"/>
       <w:jc w:val="center"/>
     </w:pPr>
+    <w:r>
+      <w:t>Group 12 Recess Year Two 2018</w:t>
+    </w:r>
   </w:p>
 </w:ftr>
 </file>
@@ -14836,7 +14891,7 @@
 </file>
 
 <file path=customXml/itemProps1.xml><?xml version="1.0" encoding="utf-8"?>
-<ds:datastoreItem xmlns:ds="http://schemas.openxmlformats.org/officeDocument/2006/customXml" ds:itemID="{A5FD75C1-6AE6-443D-9B47-4BF1465BF377}">
+<ds:datastoreItem xmlns:ds="http://schemas.openxmlformats.org/officeDocument/2006/customXml" ds:itemID="{B89C7513-9A3E-49BF-AD4A-2678C7750D17}">
   <ds:schemaRefs>
     <ds:schemaRef ds:uri="http://schemas.openxmlformats.org/officeDocument/2006/bibliography"/>
   </ds:schemaRefs>

</xml_diff>

<commit_message>
Corrections in some sections in the documents
</commit_message>
<xml_diff>
--- a/MSO SRS.docx
+++ b/MSO SRS.docx
@@ -862,8 +862,6 @@
           <w:szCs w:val="32"/>
         </w:rPr>
       </w:pPr>
-      <w:bookmarkStart w:id="0" w:name="_GoBack"/>
-      <w:bookmarkEnd w:id="0"/>
       <w:r>
         <w:rPr>
           <w:rFonts w:ascii="Times New Roman" w:hAnsi="Times New Roman" w:cs="Times New Roman"/>
@@ -5513,7 +5511,7 @@
           <w:szCs w:val="36"/>
         </w:rPr>
       </w:pPr>
-      <w:bookmarkStart w:id="1" w:name="_Toc518030402"/>
+      <w:bookmarkStart w:id="0" w:name="_Toc518030402"/>
       <w:r>
         <w:rPr>
           <w:spacing w:val="2"/>
@@ -5566,7 +5564,7 @@
         </w:rPr>
         <w:t>.</w:t>
       </w:r>
-      <w:bookmarkEnd w:id="1"/>
+      <w:bookmarkEnd w:id="0"/>
       <w:r>
         <w:rPr>
           <w:sz w:val="36"/>
@@ -5584,7 +5582,7 @@
           <w:szCs w:val="32"/>
         </w:rPr>
       </w:pPr>
-      <w:bookmarkStart w:id="2" w:name="_Toc518030403"/>
+      <w:bookmarkStart w:id="1" w:name="_Toc518030403"/>
       <w:r>
         <w:rPr>
           <w:sz w:val="32"/>
@@ -5592,7 +5590,7 @@
         </w:rPr>
         <w:t>Purpose.</w:t>
       </w:r>
-      <w:bookmarkEnd w:id="2"/>
+      <w:bookmarkEnd w:id="1"/>
     </w:p>
     <w:p>
       <w:pPr>
@@ -5745,7 +5743,7 @@
           <w:szCs w:val="32"/>
         </w:rPr>
       </w:pPr>
-      <w:bookmarkStart w:id="3" w:name="_Toc518030404"/>
+      <w:bookmarkStart w:id="2" w:name="_Toc518030404"/>
       <w:r>
         <w:rPr>
           <w:sz w:val="32"/>
@@ -5753,7 +5751,7 @@
         </w:rPr>
         <w:t>Document Conventions.</w:t>
       </w:r>
-      <w:bookmarkEnd w:id="3"/>
+      <w:bookmarkEnd w:id="2"/>
     </w:p>
     <w:p>
       <w:pPr>
@@ -5938,7 +5936,7 @@
           <w:szCs w:val="32"/>
         </w:rPr>
       </w:pPr>
-      <w:bookmarkStart w:id="4" w:name="_Toc518030405"/>
+      <w:bookmarkStart w:id="3" w:name="_Toc518030405"/>
       <w:r>
         <w:rPr>
           <w:sz w:val="32"/>
@@ -5946,7 +5944,7 @@
         </w:rPr>
         <w:t>Intended Audience and Reading Suggestions.</w:t>
       </w:r>
-      <w:bookmarkEnd w:id="4"/>
+      <w:bookmarkEnd w:id="3"/>
     </w:p>
     <w:p>
       <w:pPr>
@@ -6100,7 +6098,25 @@
           <w:sz w:val="24"/>
           <w:szCs w:val="24"/>
         </w:rPr>
-        <w:t xml:space="preserve">document as a base for their testing strategy as some bugs are easier to find using a requirements document. This way testing </w:t>
+        <w:t>document as a base for their testing strategy as some bugs are easier to find using a require</w:t>
+      </w:r>
+      <w:r>
+        <w:rPr>
+          <w:rFonts w:ascii="Times New Roman" w:hAnsi="Times New Roman" w:cs="Times New Roman"/>
+          <w:sz w:val="24"/>
+          <w:szCs w:val="24"/>
+        </w:rPr>
+        <w:t>ments document. This way testers</w:t>
+      </w:r>
+      <w:bookmarkStart w:id="4" w:name="_GoBack"/>
+      <w:bookmarkEnd w:id="4"/>
+      <w:r>
+        <w:rPr>
+          <w:rFonts w:ascii="Times New Roman" w:hAnsi="Times New Roman" w:cs="Times New Roman"/>
+          <w:sz w:val="24"/>
+          <w:szCs w:val="24"/>
+        </w:rPr>
+        <w:t xml:space="preserve"> </w:t>
       </w:r>
       <w:r>
         <w:rPr>
@@ -7407,27 +7423,14 @@
       <w:r>
         <w:t xml:space="preserve">Figure </w:t>
       </w:r>
-      <w:r>
-        <w:fldChar w:fldCharType="begin"/>
-      </w:r>
-      <w:r>
-        <w:instrText xml:space="preserve"> SEQ Figure \* ARABIC </w:instrText>
-      </w:r>
-      <w:r>
-        <w:fldChar w:fldCharType="separate"/>
-      </w:r>
-      <w:r>
-        <w:rPr>
-          <w:noProof/>
-        </w:rPr>
-        <w:t>1</w:t>
-      </w:r>
-      <w:r>
-        <w:rPr>
-          <w:noProof/>
-        </w:rPr>
-        <w:fldChar w:fldCharType="end"/>
-      </w:r>
+      <w:fldSimple w:instr=" SEQ Figure \* ARABIC ">
+        <w:r>
+          <w:rPr>
+            <w:noProof/>
+          </w:rPr>
+          <w:t>1</w:t>
+        </w:r>
+      </w:fldSimple>
       <w:r>
         <w:t xml:space="preserve"> MSO system level 1 diagram</w:t>
       </w:r>
@@ -8774,27 +8777,14 @@
       <w:r>
         <w:t xml:space="preserve">Figure </w:t>
       </w:r>
-      <w:r>
-        <w:fldChar w:fldCharType="begin"/>
-      </w:r>
-      <w:r>
-        <w:instrText xml:space="preserve"> SEQ Figure \* ARABIC </w:instrText>
-      </w:r>
-      <w:r>
-        <w:fldChar w:fldCharType="separate"/>
-      </w:r>
-      <w:r>
-        <w:rPr>
-          <w:noProof/>
-        </w:rPr>
-        <w:t>2</w:t>
-      </w:r>
-      <w:r>
-        <w:rPr>
-          <w:noProof/>
-        </w:rPr>
-        <w:fldChar w:fldCharType="end"/>
-      </w:r>
+      <w:fldSimple w:instr=" SEQ Figure \* ARABIC ">
+        <w:r>
+          <w:rPr>
+            <w:noProof/>
+          </w:rPr>
+          <w:t>2</w:t>
+        </w:r>
+      </w:fldSimple>
       <w:r>
         <w:t xml:space="preserve"> User interface containing scenes with one salient object</w:t>
       </w:r>
@@ -8891,27 +8881,14 @@
       <w:r>
         <w:t xml:space="preserve">Figure </w:t>
       </w:r>
-      <w:r>
-        <w:fldChar w:fldCharType="begin"/>
-      </w:r>
-      <w:r>
-        <w:instrText xml:space="preserve"> SEQ Figure \* ARABIC </w:instrText>
-      </w:r>
-      <w:r>
-        <w:fldChar w:fldCharType="separate"/>
-      </w:r>
-      <w:r>
-        <w:rPr>
-          <w:noProof/>
-        </w:rPr>
-        <w:t>3</w:t>
-      </w:r>
-      <w:r>
-        <w:rPr>
-          <w:noProof/>
-        </w:rPr>
-        <w:fldChar w:fldCharType="end"/>
-      </w:r>
+      <w:fldSimple w:instr=" SEQ Figure \* ARABIC ">
+        <w:r>
+          <w:rPr>
+            <w:noProof/>
+          </w:rPr>
+          <w:t>3</w:t>
+        </w:r>
+      </w:fldSimple>
       <w:r>
         <w:t xml:space="preserve"> Help page containing system documentation</w:t>
       </w:r>
@@ -9009,27 +8986,14 @@
       <w:r>
         <w:t xml:space="preserve">Figure </w:t>
       </w:r>
-      <w:r>
-        <w:fldChar w:fldCharType="begin"/>
-      </w:r>
-      <w:r>
-        <w:instrText xml:space="preserve"> SEQ Figure \* ARABIC </w:instrText>
-      </w:r>
-      <w:r>
-        <w:fldChar w:fldCharType="separate"/>
-      </w:r>
-      <w:r>
-        <w:rPr>
-          <w:noProof/>
-        </w:rPr>
-        <w:t>4</w:t>
-      </w:r>
-      <w:r>
-        <w:rPr>
-          <w:noProof/>
-        </w:rPr>
-        <w:fldChar w:fldCharType="end"/>
-      </w:r>
+      <w:fldSimple w:instr=" SEQ Figure \* ARABIC ">
+        <w:r>
+          <w:rPr>
+            <w:noProof/>
+          </w:rPr>
+          <w:t>4</w:t>
+        </w:r>
+      </w:fldSimple>
       <w:r>
         <w:t xml:space="preserve"> Previe</w:t>
       </w:r>
@@ -12176,7 +12140,7 @@
           <w:rPr>
             <w:noProof/>
           </w:rPr>
-          <w:t>16</w:t>
+          <w:t>5</w:t>
         </w:r>
         <w:r>
           <w:rPr>
@@ -14891,7 +14855,7 @@
 </file>
 
 <file path=customXml/itemProps1.xml><?xml version="1.0" encoding="utf-8"?>
-<ds:datastoreItem xmlns:ds="http://schemas.openxmlformats.org/officeDocument/2006/customXml" ds:itemID="{B89C7513-9A3E-49BF-AD4A-2678C7750D17}">
+<ds:datastoreItem xmlns:ds="http://schemas.openxmlformats.org/officeDocument/2006/customXml" ds:itemID="{FDDC1587-CA2B-4E05-B76B-648DFBD53BB0}">
   <ds:schemaRefs>
     <ds:schemaRef ds:uri="http://schemas.openxmlformats.org/officeDocument/2006/bibliography"/>
   </ds:schemaRefs>

</xml_diff>

<commit_message>
I added screen shots of the user interfaces here
</commit_message>
<xml_diff>
--- a/MSO SRS.docx
+++ b/MSO SRS.docx
@@ -5129,20 +5129,24 @@
         <w:rPr>
           <w:rFonts w:ascii="Times New Roman" w:hAnsi="Times New Roman" w:cs="Times New Roman"/>
           <w:b/>
-          <w:sz w:val="24"/>
-          <w:szCs w:val="24"/>
-        </w:rPr>
-      </w:pPr>
+          <w:color w:val="5B9BD5" w:themeColor="accent1"/>
+          <w:sz w:val="32"/>
+          <w:szCs w:val="32"/>
+        </w:rPr>
+      </w:pPr>
+      <w:bookmarkStart w:id="0" w:name="_GoBack"/>
       <w:r>
         <w:rPr>
           <w:rFonts w:ascii="Times New Roman" w:hAnsi="Times New Roman" w:cs="Times New Roman"/>
           <w:b/>
-          <w:sz w:val="24"/>
-          <w:szCs w:val="24"/>
+          <w:color w:val="5B9BD5" w:themeColor="accent1"/>
+          <w:sz w:val="32"/>
+          <w:szCs w:val="32"/>
         </w:rPr>
         <w:t>Table of figure.</w:t>
       </w:r>
     </w:p>
+    <w:bookmarkEnd w:id="0"/>
     <w:p>
       <w:pPr>
         <w:pStyle w:val="TableofFigures"/>
@@ -5511,7 +5515,7 @@
           <w:szCs w:val="36"/>
         </w:rPr>
       </w:pPr>
-      <w:bookmarkStart w:id="0" w:name="_Toc518030402"/>
+      <w:bookmarkStart w:id="1" w:name="_Toc518030402"/>
       <w:r>
         <w:rPr>
           <w:spacing w:val="2"/>
@@ -5564,7 +5568,7 @@
         </w:rPr>
         <w:t>.</w:t>
       </w:r>
-      <w:bookmarkEnd w:id="0"/>
+      <w:bookmarkEnd w:id="1"/>
       <w:r>
         <w:rPr>
           <w:sz w:val="36"/>
@@ -5582,7 +5586,7 @@
           <w:szCs w:val="32"/>
         </w:rPr>
       </w:pPr>
-      <w:bookmarkStart w:id="1" w:name="_Toc518030403"/>
+      <w:bookmarkStart w:id="2" w:name="_Toc518030403"/>
       <w:r>
         <w:rPr>
           <w:sz w:val="32"/>
@@ -5590,7 +5594,7 @@
         </w:rPr>
         <w:t>Purpose.</w:t>
       </w:r>
-      <w:bookmarkEnd w:id="1"/>
+      <w:bookmarkEnd w:id="2"/>
     </w:p>
     <w:p>
       <w:pPr>
@@ -5743,7 +5747,7 @@
           <w:szCs w:val="32"/>
         </w:rPr>
       </w:pPr>
-      <w:bookmarkStart w:id="2" w:name="_Toc518030404"/>
+      <w:bookmarkStart w:id="3" w:name="_Toc518030404"/>
       <w:r>
         <w:rPr>
           <w:sz w:val="32"/>
@@ -5751,7 +5755,7 @@
         </w:rPr>
         <w:t>Document Conventions.</w:t>
       </w:r>
-      <w:bookmarkEnd w:id="2"/>
+      <w:bookmarkEnd w:id="3"/>
     </w:p>
     <w:p>
       <w:pPr>
@@ -5936,7 +5940,7 @@
           <w:szCs w:val="32"/>
         </w:rPr>
       </w:pPr>
-      <w:bookmarkStart w:id="3" w:name="_Toc518030405"/>
+      <w:bookmarkStart w:id="4" w:name="_Toc518030405"/>
       <w:r>
         <w:rPr>
           <w:sz w:val="32"/>
@@ -5944,7 +5948,7 @@
         </w:rPr>
         <w:t>Intended Audience and Reading Suggestions.</w:t>
       </w:r>
-      <w:bookmarkEnd w:id="3"/>
+      <w:bookmarkEnd w:id="4"/>
     </w:p>
     <w:p>
       <w:pPr>
@@ -6108,8 +6112,6 @@
         </w:rPr>
         <w:t>ments document. This way testers</w:t>
       </w:r>
-      <w:bookmarkStart w:id="4" w:name="_GoBack"/>
-      <w:bookmarkEnd w:id="4"/>
       <w:r>
         <w:rPr>
           <w:rFonts w:ascii="Times New Roman" w:hAnsi="Times New Roman" w:cs="Times New Roman"/>
@@ -7423,14 +7425,27 @@
       <w:r>
         <w:t xml:space="preserve">Figure </w:t>
       </w:r>
-      <w:fldSimple w:instr=" SEQ Figure \* ARABIC ">
-        <w:r>
-          <w:rPr>
-            <w:noProof/>
-          </w:rPr>
-          <w:t>1</w:t>
-        </w:r>
-      </w:fldSimple>
+      <w:r>
+        <w:fldChar w:fldCharType="begin"/>
+      </w:r>
+      <w:r>
+        <w:instrText xml:space="preserve"> SEQ Figure \* ARABIC </w:instrText>
+      </w:r>
+      <w:r>
+        <w:fldChar w:fldCharType="separate"/>
+      </w:r>
+      <w:r>
+        <w:rPr>
+          <w:noProof/>
+        </w:rPr>
+        <w:t>1</w:t>
+      </w:r>
+      <w:r>
+        <w:rPr>
+          <w:noProof/>
+        </w:rPr>
+        <w:fldChar w:fldCharType="end"/>
+      </w:r>
       <w:r>
         <w:t xml:space="preserve"> MSO system level 1 diagram</w:t>
       </w:r>
@@ -8777,14 +8792,27 @@
       <w:r>
         <w:t xml:space="preserve">Figure </w:t>
       </w:r>
-      <w:fldSimple w:instr=" SEQ Figure \* ARABIC ">
-        <w:r>
-          <w:rPr>
-            <w:noProof/>
-          </w:rPr>
-          <w:t>2</w:t>
-        </w:r>
-      </w:fldSimple>
+      <w:r>
+        <w:fldChar w:fldCharType="begin"/>
+      </w:r>
+      <w:r>
+        <w:instrText xml:space="preserve"> SEQ Figure \* ARABIC </w:instrText>
+      </w:r>
+      <w:r>
+        <w:fldChar w:fldCharType="separate"/>
+      </w:r>
+      <w:r>
+        <w:rPr>
+          <w:noProof/>
+        </w:rPr>
+        <w:t>2</w:t>
+      </w:r>
+      <w:r>
+        <w:rPr>
+          <w:noProof/>
+        </w:rPr>
+        <w:fldChar w:fldCharType="end"/>
+      </w:r>
       <w:r>
         <w:t xml:space="preserve"> User interface containing scenes with one salient object</w:t>
       </w:r>
@@ -8881,14 +8909,27 @@
       <w:r>
         <w:t xml:space="preserve">Figure </w:t>
       </w:r>
-      <w:fldSimple w:instr=" SEQ Figure \* ARABIC ">
-        <w:r>
-          <w:rPr>
-            <w:noProof/>
-          </w:rPr>
-          <w:t>3</w:t>
-        </w:r>
-      </w:fldSimple>
+      <w:r>
+        <w:fldChar w:fldCharType="begin"/>
+      </w:r>
+      <w:r>
+        <w:instrText xml:space="preserve"> SEQ Figure \* ARABIC </w:instrText>
+      </w:r>
+      <w:r>
+        <w:fldChar w:fldCharType="separate"/>
+      </w:r>
+      <w:r>
+        <w:rPr>
+          <w:noProof/>
+        </w:rPr>
+        <w:t>3</w:t>
+      </w:r>
+      <w:r>
+        <w:rPr>
+          <w:noProof/>
+        </w:rPr>
+        <w:fldChar w:fldCharType="end"/>
+      </w:r>
       <w:r>
         <w:t xml:space="preserve"> Help page containing system documentation</w:t>
       </w:r>
@@ -8986,14 +9027,27 @@
       <w:r>
         <w:t xml:space="preserve">Figure </w:t>
       </w:r>
-      <w:fldSimple w:instr=" SEQ Figure \* ARABIC ">
-        <w:r>
-          <w:rPr>
-            <w:noProof/>
-          </w:rPr>
-          <w:t>4</w:t>
-        </w:r>
-      </w:fldSimple>
+      <w:r>
+        <w:fldChar w:fldCharType="begin"/>
+      </w:r>
+      <w:r>
+        <w:instrText xml:space="preserve"> SEQ Figure \* ARABIC </w:instrText>
+      </w:r>
+      <w:r>
+        <w:fldChar w:fldCharType="separate"/>
+      </w:r>
+      <w:r>
+        <w:rPr>
+          <w:noProof/>
+        </w:rPr>
+        <w:t>4</w:t>
+      </w:r>
+      <w:r>
+        <w:rPr>
+          <w:noProof/>
+        </w:rPr>
+        <w:fldChar w:fldCharType="end"/>
+      </w:r>
       <w:r>
         <w:t xml:space="preserve"> Previe</w:t>
       </w:r>
@@ -14855,7 +14909,7 @@
 </file>
 
 <file path=customXml/itemProps1.xml><?xml version="1.0" encoding="utf-8"?>
-<ds:datastoreItem xmlns:ds="http://schemas.openxmlformats.org/officeDocument/2006/customXml" ds:itemID="{FDDC1587-CA2B-4E05-B76B-648DFBD53BB0}">
+<ds:datastoreItem xmlns:ds="http://schemas.openxmlformats.org/officeDocument/2006/customXml" ds:itemID="{39254EF8-6196-4455-91B5-01ED18BCD6A1}">
   <ds:schemaRefs>
     <ds:schemaRef ds:uri="http://schemas.openxmlformats.org/officeDocument/2006/bibliography"/>
   </ds:schemaRefs>

</xml_diff>